<commit_message>
Making progress on the report
</commit_message>
<xml_diff>
--- a/Project_1_report_Li.docx
+++ b/Project_1_report_Li.docx
@@ -12207,24 +12207,14 @@
       <w:r>
         <w:t xml:space="preserve">Figure </w:t>
       </w:r>
-      <w:r>
-        <w:fldChar w:fldCharType="begin"/>
-      </w:r>
-      <w:r>
-        <w:instrText xml:space="preserve"> SEQ Figure \* ARABIC </w:instrText>
-      </w:r>
-      <w:r>
-        <w:fldChar w:fldCharType="separate"/>
-      </w:r>
-      <w:r>
-        <w:rPr>
-          <w:noProof/>
-        </w:rPr>
-        <w:t>1</w:t>
-      </w:r>
-      <w:r>
-        <w:fldChar w:fldCharType="end"/>
-      </w:r>
+      <w:fldSimple w:instr=" SEQ Figure \* ARABIC ">
+        <w:r>
+          <w:rPr>
+            <w:noProof/>
+          </w:rPr>
+          <w:t>1</w:t>
+        </w:r>
+      </w:fldSimple>
       <w:r>
         <w:tab/>
       </w:r>
@@ -12298,24 +12288,14 @@
       <w:r>
         <w:t xml:space="preserve">Figure </w:t>
       </w:r>
-      <w:r>
-        <w:fldChar w:fldCharType="begin"/>
-      </w:r>
-      <w:r>
-        <w:instrText xml:space="preserve"> SEQ Figure \* ARABIC </w:instrText>
-      </w:r>
-      <w:r>
-        <w:fldChar w:fldCharType="separate"/>
-      </w:r>
-      <w:r>
-        <w:rPr>
-          <w:noProof/>
-        </w:rPr>
-        <w:t>2</w:t>
-      </w:r>
-      <w:r>
-        <w:fldChar w:fldCharType="end"/>
-      </w:r>
+      <w:fldSimple w:instr=" SEQ Figure \* ARABIC ">
+        <w:r>
+          <w:rPr>
+            <w:noProof/>
+          </w:rPr>
+          <w:t>2</w:t>
+        </w:r>
+      </w:fldSimple>
       <w:r>
         <w:t xml:space="preserve"> </w:t>
       </w:r>
@@ -12326,8 +12306,6 @@
         <w:tab/>
         <w:t>heap size setting inside the linker file</w:t>
       </w:r>
-      <w:bookmarkStart w:id="0" w:name="_GoBack"/>
-      <w:bookmarkEnd w:id="0"/>
     </w:p>
     <w:p>
       <w:pPr>
@@ -12612,31 +12590,105 @@
         <w:rPr>
           <w:rFonts w:ascii="Arial" w:hAnsi="Arial" w:cs="Arial"/>
         </w:rPr>
-        <w:t>the main</w:t>
-      </w:r>
-      <w:r>
-        <w:rPr>
-          <w:rFonts w:ascii="Arial" w:hAnsi="Arial" w:cs="Arial"/>
-        </w:rPr>
-        <w:t xml:space="preserve"> clock </w:t>
-      </w:r>
-      <w:r>
-        <w:rPr>
-          <w:rFonts w:ascii="Arial" w:hAnsi="Arial" w:cs="Arial"/>
-        </w:rPr>
-        <w:t>source of the core. The clock ticks between each of the interrupt is</w:t>
-      </w:r>
-      <w:r>
-        <w:rPr>
-          <w:rFonts w:ascii="Arial" w:hAnsi="Arial" w:cs="Arial"/>
-        </w:rPr>
-        <w:t xml:space="preserve"> set to be. Therefore the time interval between each interrupt is </w:t>
-      </w:r>
-      <w:r>
-        <w:rPr>
-          <w:rFonts w:ascii="Arial" w:hAnsi="Arial" w:cs="Arial"/>
-        </w:rPr>
-        <w:t xml:space="preserve">which would give us 30.51 microseconds resolution. To get the highest accuracy, it is better to keep the </w:t>
+        <w:t xml:space="preserve">the </w:t>
+      </w:r>
+      <w:r>
+        <w:rPr>
+          <w:rFonts w:ascii="Arial" w:hAnsi="Arial" w:cs="Arial"/>
+        </w:rPr>
+        <w:t xml:space="preserve">runtime </w:t>
+      </w:r>
+      <w:r>
+        <w:rPr>
+          <w:rFonts w:ascii="Arial" w:hAnsi="Arial" w:cs="Arial"/>
+        </w:rPr>
+        <w:t>main</w:t>
+      </w:r>
+      <w:r>
+        <w:rPr>
+          <w:rFonts w:ascii="Arial" w:hAnsi="Arial" w:cs="Arial"/>
+        </w:rPr>
+        <w:t xml:space="preserve"> </w:t>
+      </w:r>
+      <w:r>
+        <w:rPr>
+          <w:rFonts w:ascii="Arial" w:hAnsi="Arial" w:cs="Arial"/>
+        </w:rPr>
+        <w:t xml:space="preserve">core </w:t>
+      </w:r>
+      <w:r>
+        <w:rPr>
+          <w:rFonts w:ascii="Arial" w:hAnsi="Arial" w:cs="Arial"/>
+        </w:rPr>
+        <w:t xml:space="preserve">clock </w:t>
+      </w:r>
+      <w:r>
+        <w:rPr>
+          <w:rFonts w:ascii="Arial" w:hAnsi="Arial" w:cs="Arial"/>
+        </w:rPr>
+        <w:t>source</w:t>
+      </w:r>
+      <w:r>
+        <w:rPr>
+          <w:rFonts w:ascii="Arial" w:hAnsi="Arial" w:cs="Arial"/>
+        </w:rPr>
+        <w:t>, which is 48MHz</w:t>
+      </w:r>
+      <w:r>
+        <w:rPr>
+          <w:rFonts w:ascii="Arial" w:hAnsi="Arial" w:cs="Arial"/>
+        </w:rPr>
+        <w:t>. The clock ticks between each of the interrupt is</w:t>
+      </w:r>
+      <w:r>
+        <w:rPr>
+          <w:rFonts w:ascii="Arial" w:hAnsi="Arial" w:cs="Arial"/>
+        </w:rPr>
+        <w:t xml:space="preserve"> set to be</w:t>
+      </w:r>
+      <w:r>
+        <w:rPr>
+          <w:rFonts w:ascii="Arial" w:hAnsi="Arial" w:cs="Arial"/>
+        </w:rPr>
+        <w:t xml:space="preserve"> 2400</w:t>
+      </w:r>
+      <w:r>
+        <w:rPr>
+          <w:rFonts w:ascii="Arial" w:hAnsi="Arial" w:cs="Arial"/>
+        </w:rPr>
+        <w:t xml:space="preserve">. Therefore the time interval between each interrupt is </w:t>
+      </w:r>
+      <w:r>
+        <w:rPr>
+          <w:rFonts w:ascii="Arial" w:hAnsi="Arial" w:cs="Arial"/>
+        </w:rPr>
+        <w:t xml:space="preserve">50 microseconds </w:t>
+      </w:r>
+      <w:r>
+        <w:rPr>
+          <w:rFonts w:ascii="Arial" w:hAnsi="Arial" w:cs="Arial"/>
+        </w:rPr>
+        <w:t xml:space="preserve">which would give us </w:t>
+      </w:r>
+      <w:r>
+        <w:rPr>
+          <w:rFonts w:ascii="Arial" w:hAnsi="Arial" w:cs="Arial"/>
+        </w:rPr>
+        <w:t xml:space="preserve">50 </w:t>
+      </w:r>
+      <w:bookmarkStart w:id="0" w:name="_GoBack"/>
+      <w:bookmarkEnd w:id="0"/>
+      <w:r>
+        <w:rPr>
+          <w:rFonts w:ascii="Arial" w:hAnsi="Arial" w:cs="Arial"/>
+        </w:rPr>
+        <w:t>microseconds</w:t>
+      </w:r>
+      <w:r>
+        <w:rPr>
+          <w:rFonts w:ascii="Arial" w:hAnsi="Arial" w:cs="Arial"/>
+        </w:rPr>
+        <w:t xml:space="preserve"> resolution. To get the highest accuracy, it is better to keep the </w:t>
       </w:r>
       <w:proofErr w:type="spellStart"/>
       <w:r>
@@ -12661,7 +12713,7 @@
       <w:proofErr w:type="spellStart"/>
       <w:r>
         <w:rPr>
-          <w:rFonts w:ascii="Arial" w:hAnsi="Arial" w:cs="Arial"/>
+          <w:rFonts w:ascii="Courier New" w:hAnsi="Courier New" w:cs="Courier New"/>
         </w:rPr>
         <w:t>SysTick</w:t>
       </w:r>
@@ -12670,7 +12722,62 @@
         <w:rPr>
           <w:rFonts w:ascii="Arial" w:hAnsi="Arial" w:cs="Arial"/>
         </w:rPr>
-        <w:t xml:space="preserve"> interrupt is one of the exception interrupt which always has higher priority than the NVIC.  </w:t>
+        <w:t xml:space="preserve"> interrupt is </w:t>
+      </w:r>
+      <w:r>
+        <w:rPr>
+          <w:rFonts w:ascii="Arial" w:hAnsi="Arial" w:cs="Arial"/>
+        </w:rPr>
+        <w:t xml:space="preserve">set in the </w:t>
+      </w:r>
+      <w:r>
+        <w:rPr>
+          <w:rFonts w:ascii="Arial" w:hAnsi="Arial" w:cs="Arial"/>
+        </w:rPr>
+        <w:lastRenderedPageBreak/>
+        <w:t xml:space="preserve">initialization function as default to be the </w:t>
+      </w:r>
+      <w:r>
+        <w:rPr>
+          <w:rFonts w:ascii="Arial" w:hAnsi="Arial" w:cs="Arial"/>
+        </w:rPr>
+        <w:t>high</w:t>
+      </w:r>
+      <w:r>
+        <w:rPr>
+          <w:rFonts w:ascii="Arial" w:hAnsi="Arial" w:cs="Arial"/>
+        </w:rPr>
+        <w:t>est</w:t>
+      </w:r>
+      <w:r>
+        <w:rPr>
+          <w:rFonts w:ascii="Arial" w:hAnsi="Arial" w:cs="Arial"/>
+        </w:rPr>
+        <w:t xml:space="preserve"> priority than </w:t>
+      </w:r>
+      <w:r>
+        <w:rPr>
+          <w:rFonts w:ascii="Arial" w:hAnsi="Arial" w:cs="Arial"/>
+        </w:rPr>
+        <w:t xml:space="preserve">all of the </w:t>
+      </w:r>
+      <w:r>
+        <w:rPr>
+          <w:rFonts w:ascii="Arial" w:hAnsi="Arial" w:cs="Arial"/>
+        </w:rPr>
+        <w:t xml:space="preserve">other application </w:t>
+      </w:r>
+      <w:r>
+        <w:rPr>
+          <w:rFonts w:ascii="Arial" w:hAnsi="Arial" w:cs="Arial"/>
+        </w:rPr>
+        <w:t>ISR</w:t>
+      </w:r>
+      <w:r>
+        <w:rPr>
+          <w:rFonts w:ascii="Arial" w:hAnsi="Arial" w:cs="Arial"/>
+        </w:rPr>
+        <w:t xml:space="preserve">.  </w:t>
       </w:r>
     </w:p>
     <w:p>
@@ -14216,6 +14323,36 @@
       <w:szCs w:val="18"/>
     </w:rPr>
   </w:style>
+  <w:style w:type="paragraph" w:styleId="a9">
+    <w:name w:val="Balloon Text"/>
+    <w:basedOn w:val="a"/>
+    <w:link w:val="aa"/>
+    <w:uiPriority w:val="99"/>
+    <w:semiHidden/>
+    <w:unhideWhenUsed/>
+    <w:rsid w:val="00466DF5"/>
+    <w:pPr>
+      <w:spacing w:after="0" w:line="240" w:lineRule="auto"/>
+    </w:pPr>
+    <w:rPr>
+      <w:rFonts w:ascii="Microsoft YaHei UI" w:eastAsia="Microsoft YaHei UI"/>
+      <w:sz w:val="18"/>
+      <w:szCs w:val="18"/>
+    </w:rPr>
+  </w:style>
+  <w:style w:type="character" w:customStyle="1" w:styleId="aa">
+    <w:name w:val="批注框文本 字符"/>
+    <w:basedOn w:val="a0"/>
+    <w:link w:val="a9"/>
+    <w:uiPriority w:val="99"/>
+    <w:semiHidden/>
+    <w:rsid w:val="00466DF5"/>
+    <w:rPr>
+      <w:rFonts w:ascii="Microsoft YaHei UI" w:eastAsia="Microsoft YaHei UI"/>
+      <w:sz w:val="18"/>
+      <w:szCs w:val="18"/>
+    </w:rPr>
+  </w:style>
 </w:styles>
 </file>
 

</xml_diff>

<commit_message>
report done; FRDM side done
</commit_message>
<xml_diff>
--- a/Project_1_report_Li.docx
+++ b/Project_1_report_Li.docx
@@ -2,12 +2,189 @@
 <file path=word/document.xml><?xml version="1.0" encoding="utf-8"?>
 <w:document xmlns:wpc="http://schemas.microsoft.com/office/word/2010/wordprocessingCanvas" xmlns:cx="http://schemas.microsoft.com/office/drawing/2014/chartex" xmlns:cx1="http://schemas.microsoft.com/office/drawing/2015/9/8/chartex" xmlns:cx2="http://schemas.microsoft.com/office/drawing/2015/10/21/chartex" xmlns:cx3="http://schemas.microsoft.com/office/drawing/2016/5/9/chartex" xmlns:cx4="http://schemas.microsoft.com/office/drawing/2016/5/10/chartex" xmlns:cx5="http://schemas.microsoft.com/office/drawing/2016/5/11/chartex" xmlns:cx6="http://schemas.microsoft.com/office/drawing/2016/5/12/chartex" xmlns:cx7="http://schemas.microsoft.com/office/drawing/2016/5/13/chartex" xmlns:cx8="http://schemas.microsoft.com/office/drawing/2016/5/14/chartex" xmlns:mc="http://schemas.openxmlformats.org/markup-compatibility/2006" xmlns:aink="http://schemas.microsoft.com/office/drawing/2016/ink" xmlns:am3d="http://schemas.microsoft.com/office/drawing/2017/model3d" xmlns:o="urn:schemas-microsoft-com:office:office" xmlns:r="http://schemas.openxmlformats.org/officeDocument/2006/relationships" xmlns:m="http://schemas.openxmlformats.org/officeDocument/2006/math" xmlns:v="urn:schemas-microsoft-com:vml" xmlns:wp14="http://schemas.microsoft.com/office/word/2010/wordprocessingDrawing" xmlns:wp="http://schemas.openxmlformats.org/drawingml/2006/wordprocessingDrawing" xmlns:w10="urn:schemas-microsoft-com:office:word" xmlns:w="http://schemas.openxmlformats.org/wordprocessingml/2006/main" xmlns:w14="http://schemas.microsoft.com/office/word/2010/wordml" xmlns:w15="http://schemas.microsoft.com/office/word/2012/wordml" xmlns:w16cid="http://schemas.microsoft.com/office/word/2016/wordml/cid" xmlns:w16se="http://schemas.microsoft.com/office/word/2015/wordml/symex" xmlns:wpg="http://schemas.microsoft.com/office/word/2010/wordprocessingGroup" xmlns:wpi="http://schemas.microsoft.com/office/word/2010/wordprocessingInk" xmlns:wne="http://schemas.microsoft.com/office/word/2006/wordml" xmlns:wps="http://schemas.microsoft.com/office/word/2010/wordprocessingShape" mc:Ignorable="w14 w15 w16se w16cid wp14">
   <w:body>
+    <w:p/>
+    <w:p/>
+    <w:p/>
+    <w:p/>
+    <w:p/>
+    <w:p/>
+    <w:p/>
+    <w:p>
+      <w:pPr>
+        <w:jc w:val="center"/>
+        <w:rPr>
+          <w:b/>
+          <w:sz w:val="40"/>
+        </w:rPr>
+      </w:pPr>
+      <w:r>
+        <w:rPr>
+          <w:b/>
+          <w:sz w:val="40"/>
+        </w:rPr>
+        <w:t xml:space="preserve">ECEN 5813 </w:t>
+      </w:r>
+      <w:r>
+        <w:rPr>
+          <w:b/>
+          <w:sz w:val="40"/>
+        </w:rPr>
+        <w:t>Principles of Embedded Software</w:t>
+      </w:r>
+    </w:p>
+    <w:p>
+      <w:pPr>
+        <w:jc w:val="center"/>
+        <w:rPr>
+          <w:b/>
+          <w:sz w:val="40"/>
+        </w:rPr>
+      </w:pPr>
+      <w:r>
+        <w:rPr>
+          <w:b/>
+          <w:sz w:val="40"/>
+        </w:rPr>
+        <w:t>Project 1 S2019</w:t>
+      </w:r>
+      <w:r>
+        <w:rPr>
+          <w:b/>
+          <w:sz w:val="40"/>
+        </w:rPr>
+        <w:t xml:space="preserve"> final report</w:t>
+      </w:r>
+    </w:p>
+    <w:p>
+      <w:pPr>
+        <w:jc w:val="center"/>
+        <w:rPr>
+          <w:b/>
+          <w:sz w:val="44"/>
+        </w:rPr>
+      </w:pPr>
+      <w:r>
+        <w:rPr>
+          <w:rFonts w:ascii="Arial" w:hAnsi="Arial" w:cs="Arial"/>
+          <w:b/>
+          <w:color w:val="000000"/>
+          <w:sz w:val="24"/>
+        </w:rPr>
+        <w:t>Interactive memory manipulation</w:t>
+      </w:r>
+    </w:p>
+    <w:p>
+      <w:pPr>
+        <w:ind w:left="2880" w:firstLine="720"/>
+        <w:rPr>
+          <w:sz w:val="28"/>
+        </w:rPr>
+      </w:pPr>
+    </w:p>
+    <w:p>
+      <w:pPr>
+        <w:ind w:left="2880" w:firstLine="720"/>
+        <w:rPr>
+          <w:sz w:val="28"/>
+        </w:rPr>
+      </w:pPr>
+    </w:p>
+    <w:p>
+      <w:pPr>
+        <w:rPr>
+          <w:sz w:val="28"/>
+        </w:rPr>
+      </w:pPr>
+    </w:p>
+    <w:p>
+      <w:pPr>
+        <w:ind w:left="2880" w:firstLine="720"/>
+        <w:rPr>
+          <w:sz w:val="28"/>
+        </w:rPr>
+      </w:pPr>
+    </w:p>
+    <w:p>
+      <w:pPr>
+        <w:ind w:left="2880" w:firstLine="720"/>
+        <w:rPr>
+          <w:sz w:val="28"/>
+        </w:rPr>
+      </w:pPr>
+    </w:p>
+    <w:p>
+      <w:pPr>
+        <w:ind w:left="2880" w:firstLine="720"/>
+        <w:rPr>
+          <w:sz w:val="28"/>
+        </w:rPr>
+      </w:pPr>
+    </w:p>
+    <w:p>
+      <w:pPr>
+        <w:ind w:left="2880" w:firstLine="720"/>
+        <w:rPr>
+          <w:sz w:val="28"/>
+        </w:rPr>
+      </w:pPr>
+    </w:p>
+    <w:p>
+      <w:pPr>
+        <w:jc w:val="center"/>
+        <w:rPr>
+          <w:sz w:val="28"/>
+        </w:rPr>
+      </w:pPr>
+      <w:r>
+        <w:rPr>
+          <w:sz w:val="28"/>
+        </w:rPr>
+        <w:t>Linfeng Li</w:t>
+      </w:r>
+    </w:p>
+    <w:p>
+      <w:pPr>
+        <w:jc w:val="center"/>
+        <w:rPr>
+          <w:sz w:val="28"/>
+        </w:rPr>
+      </w:pPr>
+      <w:r>
+        <w:rPr>
+          <w:sz w:val="28"/>
+        </w:rPr>
+        <w:t xml:space="preserve">Wei Ting </w:t>
+      </w:r>
+      <w:proofErr w:type="spellStart"/>
+      <w:r>
+        <w:rPr>
+          <w:sz w:val="28"/>
+        </w:rPr>
+        <w:t>Chien</w:t>
+      </w:r>
+      <w:proofErr w:type="spellEnd"/>
+    </w:p>
+    <w:p>
+      <w:pPr>
+        <w:jc w:val="center"/>
+      </w:pPr>
+      <w:r>
+        <w:rPr>
+          <w:sz w:val="28"/>
+        </w:rPr>
+        <w:t>3/14/2019</w:t>
+      </w:r>
+      <w:r>
+        <w:br w:type="page"/>
+      </w:r>
+    </w:p>
     <w:p>
       <w:pPr>
         <w:pStyle w:val="2"/>
         <w:jc w:val="center"/>
       </w:pPr>
       <w:r>
+        <w:lastRenderedPageBreak/>
         <w:t>Project Plan</w:t>
       </w:r>
     </w:p>
@@ -11909,6 +12086,9 @@
       <w:r>
         <w:t>uestion</w:t>
       </w:r>
+      <w:r>
+        <w:t>s</w:t>
+      </w:r>
     </w:p>
     <w:p>
       <w:pPr>
@@ -11954,7 +12134,15 @@
         <w:rPr>
           <w:rFonts w:ascii="Arial" w:hAnsi="Arial" w:cs="Arial"/>
         </w:rPr>
-        <w:t>The way NXP to implement SDK library functions is slightly different from what I have used before. Several settings, like heap size, matching the width of several data types, need to be explored before we can successfully port the code. So we are taking the worst case (slightly longer) hours to implement the FRDM board. Also for some unexpected</w:t>
+        <w:t>The way NXP to implement SDK library functions is slightly different from what I have used before. Several settings, like heap size, matching the width of several data types, need to be explored before we can successfully po</w:t>
+      </w:r>
+      <w:bookmarkStart w:id="0" w:name="_GoBack"/>
+      <w:bookmarkEnd w:id="0"/>
+      <w:r>
+        <w:rPr>
+          <w:rFonts w:ascii="Arial" w:hAnsi="Arial" w:cs="Arial"/>
+        </w:rPr>
+        <w:t>rt the code. So we are taking the worst case (slightly longer) hours to implement the FRDM board. Also for some unexpected</w:t>
       </w:r>
       <w:r>
         <w:rPr>
@@ -12147,7 +12335,16 @@
         <w:rPr>
           <w:rFonts w:ascii="Arial" w:hAnsi="Arial" w:cs="Arial"/>
         </w:rPr>
-        <w:t>In the program, the malloc tries increasing the memory size with a step of 100MB. The maximum memory size is determined by the last tried memory size when the pointer returned as NULL. The test result on my virtual machine is around 8.5 GB which corresponds with the memory I have assigned for the virtual machine. Therefore, the maximum block size on my virtual machine is around 8.5 GB.</w:t>
+        <w:t xml:space="preserve">In the program, the malloc tries </w:t>
+      </w:r>
+      <w:r>
+        <w:t xml:space="preserve">with </w:t>
+      </w:r>
+      <w:r>
+        <w:rPr>
+          <w:rFonts w:ascii="Arial" w:hAnsi="Arial" w:cs="Arial"/>
+        </w:rPr>
+        <w:t>increasing the memory size with a step of 100MB. The maximum memory size is determined by the last tried memory size when the pointer returned as NULL. The test result on my virtual machine is around 8.5 GB which corresponds with the memory I have assigned for the virtual machine. Therefore, the maximum block size on my virtual machine is around 8.5 GB.</w:t>
       </w:r>
     </w:p>
     <w:p>
@@ -12207,14 +12404,27 @@
       <w:r>
         <w:t xml:space="preserve">Figure </w:t>
       </w:r>
-      <w:fldSimple w:instr=" SEQ Figure \* ARABIC ">
-        <w:r>
-          <w:rPr>
-            <w:noProof/>
-          </w:rPr>
-          <w:t>1</w:t>
-        </w:r>
-      </w:fldSimple>
+      <w:r>
+        <w:fldChar w:fldCharType="begin"/>
+      </w:r>
+      <w:r>
+        <w:instrText xml:space="preserve"> SEQ Figure \* ARABIC </w:instrText>
+      </w:r>
+      <w:r>
+        <w:fldChar w:fldCharType="separate"/>
+      </w:r>
+      <w:r>
+        <w:rPr>
+          <w:noProof/>
+        </w:rPr>
+        <w:t>1</w:t>
+      </w:r>
+      <w:r>
+        <w:rPr>
+          <w:noProof/>
+        </w:rPr>
+        <w:fldChar w:fldCharType="end"/>
+      </w:r>
       <w:r>
         <w:tab/>
       </w:r>
@@ -12288,14 +12498,27 @@
       <w:r>
         <w:t xml:space="preserve">Figure </w:t>
       </w:r>
-      <w:fldSimple w:instr=" SEQ Figure \* ARABIC ">
-        <w:r>
-          <w:rPr>
-            <w:noProof/>
-          </w:rPr>
-          <w:t>2</w:t>
-        </w:r>
-      </w:fldSimple>
+      <w:r>
+        <w:fldChar w:fldCharType="begin"/>
+      </w:r>
+      <w:r>
+        <w:instrText xml:space="preserve"> SEQ Figure \* ARABIC </w:instrText>
+      </w:r>
+      <w:r>
+        <w:fldChar w:fldCharType="separate"/>
+      </w:r>
+      <w:r>
+        <w:rPr>
+          <w:noProof/>
+        </w:rPr>
+        <w:t>2</w:t>
+      </w:r>
+      <w:r>
+        <w:rPr>
+          <w:noProof/>
+        </w:rPr>
+        <w:fldChar w:fldCharType="end"/>
+      </w:r>
       <w:r>
         <w:t xml:space="preserve"> </w:t>
       </w:r>
@@ -12470,17 +12693,234 @@
         <w:rPr>
           <w:rFonts w:ascii="Arial" w:hAnsi="Arial" w:cs="Arial"/>
         </w:rPr>
-        <w:t>For Linux side, the time consumed is generally proportional to the range of the block sizes with some jitters maybe due to the overhead and other background application running in the background.</w:t>
+        <w:t xml:space="preserve">For Linux side, the time consumed </w:t>
+      </w:r>
+      <w:r>
+        <w:rPr>
+          <w:rFonts w:ascii="Arial" w:hAnsi="Arial" w:cs="Arial"/>
+        </w:rPr>
+        <w:t>increases</w:t>
+      </w:r>
+      <w:r>
+        <w:rPr>
+          <w:rFonts w:ascii="Arial" w:hAnsi="Arial" w:cs="Arial"/>
+        </w:rPr>
+        <w:t xml:space="preserve"> </w:t>
+      </w:r>
+      <w:r>
+        <w:rPr>
+          <w:rFonts w:ascii="Arial" w:hAnsi="Arial" w:cs="Arial"/>
+        </w:rPr>
+        <w:t>monotonically</w:t>
+      </w:r>
+      <w:r>
+        <w:rPr>
+          <w:rFonts w:ascii="Arial" w:hAnsi="Arial" w:cs="Arial"/>
+        </w:rPr>
+        <w:t xml:space="preserve"> to the range of the block sizes with some jitters maybe due to the overhead and other background application running in the background.</w:t>
+      </w:r>
+      <w:r>
+        <w:rPr>
+          <w:rFonts w:ascii="Arial" w:hAnsi="Arial" w:cs="Arial"/>
+        </w:rPr>
+        <w:t xml:space="preserve"> Plotting the result to a table, the time consumed has an offset at very low block sizes and increment with approximate fixed value as the block size increases.</w:t>
       </w:r>
     </w:p>
     <w:p>
       <w:pPr>
         <w:pStyle w:val="a4"/>
         <w:ind w:left="0"/>
-        <w:rPr>
-          <w:rFonts w:ascii="Arial" w:hAnsi="Arial" w:cs="Arial"/>
-        </w:rPr>
-      </w:pPr>
+        <w:jc w:val="center"/>
+        <w:rPr>
+          <w:rFonts w:ascii="Arial" w:hAnsi="Arial" w:cs="Arial"/>
+        </w:rPr>
+      </w:pPr>
+      <w:r>
+        <w:rPr>
+          <w:noProof/>
+        </w:rPr>
+        <w:lastRenderedPageBreak/>
+        <w:drawing>
+          <wp:inline distT="0" distB="0" distL="0" distR="0" wp14:anchorId="23BDD5CE" wp14:editId="2D28FEF6">
+            <wp:extent cx="4348480" cy="2594610"/>
+            <wp:effectExtent l="0" t="0" r="13970" b="15240"/>
+            <wp:docPr id="2" name="图表 2">
+              <a:extLst xmlns:a="http://schemas.openxmlformats.org/drawingml/2006/main">
+                <a:ext uri="{FF2B5EF4-FFF2-40B4-BE49-F238E27FC236}">
+                  <a16:creationId xmlns:a16="http://schemas.microsoft.com/office/drawing/2014/main" id="{11B678FA-7295-4739-AACF-479F1504AD62}"/>
+                </a:ext>
+              </a:extLst>
+            </wp:docPr>
+            <wp:cNvGraphicFramePr/>
+            <a:graphic xmlns:a="http://schemas.openxmlformats.org/drawingml/2006/main">
+              <a:graphicData uri="http://schemas.openxmlformats.org/drawingml/2006/chart">
+                <c:chart xmlns:c="http://schemas.openxmlformats.org/drawingml/2006/chart" xmlns:r="http://schemas.openxmlformats.org/officeDocument/2006/relationships" r:id="rId8"/>
+              </a:graphicData>
+            </a:graphic>
+          </wp:inline>
+        </w:drawing>
+      </w:r>
+    </w:p>
+    <w:p>
+      <w:pPr>
+        <w:pStyle w:val="a8"/>
+      </w:pPr>
+      <w:r>
+        <w:t xml:space="preserve">Figure </w:t>
+      </w:r>
+      <w:r>
+        <w:fldChar w:fldCharType="begin"/>
+      </w:r>
+      <w:r>
+        <w:instrText xml:space="preserve"> SEQ Figure \* ARABIC </w:instrText>
+      </w:r>
+      <w:r>
+        <w:fldChar w:fldCharType="separate"/>
+      </w:r>
+      <w:r>
+        <w:rPr>
+          <w:noProof/>
+        </w:rPr>
+        <w:t>3</w:t>
+      </w:r>
+      <w:r>
+        <w:fldChar w:fldCharType="end"/>
+      </w:r>
+      <w:r>
+        <w:tab/>
+      </w:r>
+      <w:r>
+        <w:tab/>
+      </w:r>
+      <w:r>
+        <w:t>Time consumption of i</w:t>
+      </w:r>
+      <w:r>
+        <w:t>nversion</w:t>
+      </w:r>
+      <w:r>
+        <w:t xml:space="preserve"> </w:t>
+      </w:r>
+      <w:r>
+        <w:t>on Linux</w:t>
+      </w:r>
+    </w:p>
+    <w:p>
+      <w:pPr>
+        <w:pStyle w:val="a4"/>
+        <w:ind w:left="0"/>
+        <w:rPr>
+          <w:rFonts w:ascii="Arial" w:hAnsi="Arial" w:cs="Arial"/>
+        </w:rPr>
+      </w:pPr>
+      <w:r>
+        <w:rPr>
+          <w:rFonts w:ascii="Arial" w:hAnsi="Arial" w:cs="Arial"/>
+        </w:rPr>
+        <w:t xml:space="preserve">For Linux side, the time consumed </w:t>
+      </w:r>
+      <w:r>
+        <w:rPr>
+          <w:rFonts w:ascii="Arial" w:hAnsi="Arial" w:cs="Arial"/>
+        </w:rPr>
+        <w:t>is generally proportional</w:t>
+      </w:r>
+      <w:r>
+        <w:rPr>
+          <w:rFonts w:ascii="Arial" w:hAnsi="Arial" w:cs="Arial"/>
+        </w:rPr>
+        <w:t xml:space="preserve"> to the range of the block sizes</w:t>
+      </w:r>
+      <w:r>
+        <w:rPr>
+          <w:rFonts w:ascii="Arial" w:hAnsi="Arial" w:cs="Arial"/>
+        </w:rPr>
+        <w:t>.</w:t>
+      </w:r>
+      <w:r>
+        <w:rPr>
+          <w:rFonts w:ascii="Arial" w:hAnsi="Arial" w:cs="Arial"/>
+        </w:rPr>
+        <w:t xml:space="preserve"> </w:t>
+      </w:r>
+      <w:r>
+        <w:rPr>
+          <w:rFonts w:ascii="Arial" w:hAnsi="Arial" w:cs="Arial"/>
+        </w:rPr>
+        <w:t>The jitter is less than that of the Linux.</w:t>
+      </w:r>
+    </w:p>
+    <w:p>
+      <w:pPr>
+        <w:pStyle w:val="a4"/>
+        <w:ind w:left="0"/>
+        <w:jc w:val="center"/>
+        <w:rPr>
+          <w:rFonts w:ascii="Arial" w:hAnsi="Arial" w:cs="Arial"/>
+        </w:rPr>
+      </w:pPr>
+      <w:r>
+        <w:rPr>
+          <w:noProof/>
+        </w:rPr>
+        <w:drawing>
+          <wp:inline distT="0" distB="0" distL="0" distR="0" wp14:anchorId="39C8B073" wp14:editId="049B56ED">
+            <wp:extent cx="3968750" cy="2446020"/>
+            <wp:effectExtent l="0" t="0" r="12700" b="11430"/>
+            <wp:docPr id="3" name="图表 3">
+              <a:extLst xmlns:a="http://schemas.openxmlformats.org/drawingml/2006/main">
+                <a:ext uri="{FF2B5EF4-FFF2-40B4-BE49-F238E27FC236}">
+                  <a16:creationId xmlns:a16="http://schemas.microsoft.com/office/drawing/2014/main" id="{21C764D2-7EF5-499B-8F8A-8556846E0C24}"/>
+                </a:ext>
+              </a:extLst>
+            </wp:docPr>
+            <wp:cNvGraphicFramePr/>
+            <a:graphic xmlns:a="http://schemas.openxmlformats.org/drawingml/2006/main">
+              <a:graphicData uri="http://schemas.openxmlformats.org/drawingml/2006/chart">
+                <c:chart xmlns:c="http://schemas.openxmlformats.org/drawingml/2006/chart" xmlns:r="http://schemas.openxmlformats.org/officeDocument/2006/relationships" r:id="rId9"/>
+              </a:graphicData>
+            </a:graphic>
+          </wp:inline>
+        </w:drawing>
+      </w:r>
+    </w:p>
+    <w:p>
+      <w:pPr>
+        <w:pStyle w:val="a8"/>
+      </w:pPr>
+      <w:r>
+        <w:t xml:space="preserve">Figure </w:t>
+      </w:r>
+      <w:r>
+        <w:fldChar w:fldCharType="begin"/>
+      </w:r>
+      <w:r>
+        <w:instrText xml:space="preserve"> SEQ Figure \* ARABIC </w:instrText>
+      </w:r>
+      <w:r>
+        <w:fldChar w:fldCharType="separate"/>
+      </w:r>
+      <w:r>
+        <w:rPr>
+          <w:noProof/>
+        </w:rPr>
+        <w:t>4</w:t>
+      </w:r>
+      <w:r>
+        <w:fldChar w:fldCharType="end"/>
+      </w:r>
+      <w:r>
+        <w:tab/>
+      </w:r>
+      <w:r>
+        <w:tab/>
+      </w:r>
+      <w:r>
+        <w:t xml:space="preserve">Time consumption of inversion on </w:t>
+      </w:r>
+      <w:r>
+        <w:t>FRDM</w:t>
+      </w:r>
     </w:p>
     <w:p>
       <w:pPr>
@@ -12650,7 +13090,13 @@
         <w:rPr>
           <w:rFonts w:ascii="Arial" w:hAnsi="Arial" w:cs="Arial"/>
         </w:rPr>
-        <w:t xml:space="preserve"> 2400</w:t>
+        <w:t xml:space="preserve"> </w:t>
+      </w:r>
+      <w:r>
+        <w:rPr>
+          <w:rFonts w:ascii="Arial" w:hAnsi="Arial" w:cs="Arial"/>
+        </w:rPr>
+        <w:t>480</w:t>
       </w:r>
       <w:r>
         <w:rPr>
@@ -12662,7 +13108,13 @@
         <w:rPr>
           <w:rFonts w:ascii="Arial" w:hAnsi="Arial" w:cs="Arial"/>
         </w:rPr>
-        <w:t xml:space="preserve">50 microseconds </w:t>
+        <w:t>10</w:t>
+      </w:r>
+      <w:r>
+        <w:rPr>
+          <w:rFonts w:ascii="Arial" w:hAnsi="Arial" w:cs="Arial"/>
+        </w:rPr>
+        <w:t xml:space="preserve"> microseconds </w:t>
       </w:r>
       <w:r>
         <w:rPr>
@@ -12674,15 +13126,13 @@
         <w:rPr>
           <w:rFonts w:ascii="Arial" w:hAnsi="Arial" w:cs="Arial"/>
         </w:rPr>
-        <w:t xml:space="preserve">50 </w:t>
-      </w:r>
-      <w:bookmarkStart w:id="0" w:name="_GoBack"/>
-      <w:bookmarkEnd w:id="0"/>
-      <w:r>
-        <w:rPr>
-          <w:rFonts w:ascii="Arial" w:hAnsi="Arial" w:cs="Arial"/>
-        </w:rPr>
-        <w:t>microseconds</w:t>
+        <w:t>10</w:t>
+      </w:r>
+      <w:r>
+        <w:rPr>
+          <w:rFonts w:ascii="Arial" w:hAnsi="Arial" w:cs="Arial"/>
+        </w:rPr>
+        <w:t xml:space="preserve"> microseconds</w:t>
       </w:r>
       <w:r>
         <w:rPr>
@@ -12850,6 +13300,219 @@
           <w:rFonts w:ascii="Arial" w:hAnsi="Arial" w:cs="Arial"/>
         </w:rPr>
       </w:pPr>
+      <w:r>
+        <w:rPr>
+          <w:rFonts w:ascii="Arial" w:hAnsi="Arial" w:cs="Arial"/>
+        </w:rPr>
+        <w:t xml:space="preserve">With the </w:t>
+      </w:r>
+      <w:r>
+        <w:rPr>
+          <w:rFonts w:ascii="Arial" w:hAnsi="Arial" w:cs="Arial"/>
+        </w:rPr>
+        <w:t xml:space="preserve">-O3 option, the  time consumed by inverting 0x60 words decreases from around 1200 </w:t>
+      </w:r>
+      <w:proofErr w:type="spellStart"/>
+      <w:r>
+        <w:rPr>
+          <w:rFonts w:ascii="Arial" w:hAnsi="Arial" w:cs="Arial"/>
+        </w:rPr>
+        <w:t>nsec</w:t>
+      </w:r>
+      <w:proofErr w:type="spellEnd"/>
+      <w:r>
+        <w:rPr>
+          <w:rFonts w:ascii="Arial" w:hAnsi="Arial" w:cs="Arial"/>
+        </w:rPr>
+        <w:t xml:space="preserve"> to 600 </w:t>
+      </w:r>
+      <w:proofErr w:type="spellStart"/>
+      <w:r>
+        <w:rPr>
+          <w:rFonts w:ascii="Arial" w:hAnsi="Arial" w:cs="Arial"/>
+        </w:rPr>
+        <w:t>nsec</w:t>
+      </w:r>
+      <w:proofErr w:type="spellEnd"/>
+      <w:r>
+        <w:rPr>
+          <w:rFonts w:ascii="Arial" w:hAnsi="Arial" w:cs="Arial"/>
+        </w:rPr>
+        <w:t>. But we need to run the same command for at least two times to achieve this; otherwise it is way longer.</w:t>
+      </w:r>
+    </w:p>
+    <w:p>
+      <w:pPr>
+        <w:pStyle w:val="a4"/>
+        <w:ind w:left="0"/>
+        <w:rPr>
+          <w:noProof/>
+        </w:rPr>
+      </w:pPr>
+    </w:p>
+    <w:p>
+      <w:pPr>
+        <w:pStyle w:val="a4"/>
+        <w:ind w:left="0"/>
+        <w:rPr>
+          <w:rFonts w:ascii="Arial" w:hAnsi="Arial" w:cs="Arial"/>
+        </w:rPr>
+      </w:pPr>
+      <w:r>
+        <w:rPr>
+          <w:noProof/>
+        </w:rPr>
+        <w:drawing>
+          <wp:inline distT="0" distB="0" distL="0" distR="0" wp14:anchorId="23B02F58" wp14:editId="7F74A8A5">
+            <wp:extent cx="5391150" cy="651510"/>
+            <wp:effectExtent l="0" t="0" r="0" b="0"/>
+            <wp:docPr id="4" name="图片 4"/>
+            <wp:cNvGraphicFramePr>
+              <a:graphicFrameLocks xmlns:a="http://schemas.openxmlformats.org/drawingml/2006/main" noChangeAspect="1"/>
+            </wp:cNvGraphicFramePr>
+            <a:graphic xmlns:a="http://schemas.openxmlformats.org/drawingml/2006/main">
+              <a:graphicData uri="http://schemas.openxmlformats.org/drawingml/2006/picture">
+                <pic:pic xmlns:pic="http://schemas.openxmlformats.org/drawingml/2006/picture">
+                  <pic:nvPicPr>
+                    <pic:cNvPr id="1" name=""/>
+                    <pic:cNvPicPr/>
+                  </pic:nvPicPr>
+                  <pic:blipFill rotWithShape="1">
+                    <a:blip r:embed="rId10"/>
+                    <a:srcRect l="1736"/>
+                    <a:stretch/>
+                  </pic:blipFill>
+                  <pic:spPr bwMode="auto">
+                    <a:xfrm>
+                      <a:off x="0" y="0"/>
+                      <a:ext cx="5391150" cy="651510"/>
+                    </a:xfrm>
+                    <a:prstGeom prst="rect">
+                      <a:avLst/>
+                    </a:prstGeom>
+                    <a:ln>
+                      <a:noFill/>
+                    </a:ln>
+                    <a:extLst>
+                      <a:ext uri="{53640926-AAD7-44D8-BBD7-CCE9431645EC}">
+                        <a14:shadowObscured xmlns:a14="http://schemas.microsoft.com/office/drawing/2010/main"/>
+                      </a:ext>
+                    </a:extLst>
+                  </pic:spPr>
+                </pic:pic>
+              </a:graphicData>
+            </a:graphic>
+          </wp:inline>
+        </w:drawing>
+      </w:r>
+    </w:p>
+    <w:p>
+      <w:pPr>
+        <w:pStyle w:val="a8"/>
+      </w:pPr>
+      <w:r>
+        <w:t xml:space="preserve">Figure </w:t>
+      </w:r>
+      <w:r>
+        <w:fldChar w:fldCharType="begin"/>
+      </w:r>
+      <w:r>
+        <w:instrText xml:space="preserve"> SEQ Figure \* ARABIC </w:instrText>
+      </w:r>
+      <w:r>
+        <w:fldChar w:fldCharType="separate"/>
+      </w:r>
+      <w:r>
+        <w:rPr>
+          <w:noProof/>
+        </w:rPr>
+        <w:t>5</w:t>
+      </w:r>
+      <w:r>
+        <w:fldChar w:fldCharType="end"/>
+      </w:r>
+      <w:r>
+        <w:tab/>
+      </w:r>
+      <w:r>
+        <w:tab/>
+        <w:t>-O0 for 0x60 words inversion</w:t>
+      </w:r>
+    </w:p>
+    <w:p>
+      <w:r>
+        <w:rPr>
+          <w:noProof/>
+        </w:rPr>
+        <w:drawing>
+          <wp:inline distT="0" distB="0" distL="0" distR="0" wp14:anchorId="37AFE7B1" wp14:editId="09110134">
+            <wp:extent cx="5486400" cy="1306195"/>
+            <wp:effectExtent l="0" t="0" r="0" b="8255"/>
+            <wp:docPr id="6" name="图片 6"/>
+            <wp:cNvGraphicFramePr>
+              <a:graphicFrameLocks xmlns:a="http://schemas.openxmlformats.org/drawingml/2006/main" noChangeAspect="1"/>
+            </wp:cNvGraphicFramePr>
+            <a:graphic xmlns:a="http://schemas.openxmlformats.org/drawingml/2006/main">
+              <a:graphicData uri="http://schemas.openxmlformats.org/drawingml/2006/picture">
+                <pic:pic xmlns:pic="http://schemas.openxmlformats.org/drawingml/2006/picture">
+                  <pic:nvPicPr>
+                    <pic:cNvPr id="1" name=""/>
+                    <pic:cNvPicPr/>
+                  </pic:nvPicPr>
+                  <pic:blipFill>
+                    <a:blip r:embed="rId11"/>
+                    <a:stretch>
+                      <a:fillRect/>
+                    </a:stretch>
+                  </pic:blipFill>
+                  <pic:spPr>
+                    <a:xfrm>
+                      <a:off x="0" y="0"/>
+                      <a:ext cx="5486400" cy="1306195"/>
+                    </a:xfrm>
+                    <a:prstGeom prst="rect">
+                      <a:avLst/>
+                    </a:prstGeom>
+                  </pic:spPr>
+                </pic:pic>
+              </a:graphicData>
+            </a:graphic>
+          </wp:inline>
+        </w:drawing>
+      </w:r>
+    </w:p>
+    <w:p>
+      <w:pPr>
+        <w:pStyle w:val="a8"/>
+      </w:pPr>
+      <w:r>
+        <w:t xml:space="preserve">Figure </w:t>
+      </w:r>
+      <w:r>
+        <w:fldChar w:fldCharType="begin"/>
+      </w:r>
+      <w:r>
+        <w:instrText xml:space="preserve"> SEQ Figure \* ARABIC </w:instrText>
+      </w:r>
+      <w:r>
+        <w:fldChar w:fldCharType="separate"/>
+      </w:r>
+      <w:r>
+        <w:rPr>
+          <w:noProof/>
+        </w:rPr>
+        <w:t>6</w:t>
+      </w:r>
+      <w:r>
+        <w:fldChar w:fldCharType="end"/>
+      </w:r>
+      <w:r>
+        <w:tab/>
+      </w:r>
+      <w:r>
+        <w:tab/>
+        <w:t>-O3 for 0x60 words inversion</w:t>
+      </w:r>
     </w:p>
     <w:p>
       <w:pPr>
@@ -13114,7 +13777,14 @@
         <w:rPr>
           <w:rFonts w:ascii="Arial" w:hAnsi="Arial" w:cs="Arial"/>
         </w:rPr>
-        <w:t xml:space="preserve">There are several weakness of this algorithm. The algorithm and the randomness of the generated number sequence is very sensitive to the parameters. We need to be very careful about the  parameters selection. I am using the same parameter set as that in the </w:t>
+        <w:t xml:space="preserve">There are several weakness of this algorithm. The algorithm and the randomness of the generated number sequence is very sensitive to the parameters. We need to be very careful about the  parameters selection. I am using the same parameter set as that in </w:t>
+      </w:r>
+      <w:r>
+        <w:rPr>
+          <w:rFonts w:ascii="Arial" w:hAnsi="Arial" w:cs="Arial"/>
+        </w:rPr>
+        <w:lastRenderedPageBreak/>
+        <w:t xml:space="preserve">the </w:t>
       </w:r>
       <w:proofErr w:type="spellStart"/>
       <w:r>
@@ -13215,6 +13885,1023 @@
           <w:rFonts w:ascii="Arial" w:hAnsi="Arial" w:cs="Arial"/>
         </w:rPr>
         <w:t>(less than the modulus). Since it is a pseudo random generator, it produces predictable outcomes given the same seed or the start value. Therefore, this algorithm is not recommended in an application with requirement of high-quality randomness, like cryptographic application for instance.</w:t>
+      </w:r>
+    </w:p>
+    <w:p>
+      <w:pPr>
+        <w:rPr>
+          <w:rFonts w:ascii="Arial" w:hAnsi="Arial" w:cs="Arial"/>
+        </w:rPr>
+      </w:pPr>
+    </w:p>
+    <w:p>
+      <w:pPr>
+        <w:pStyle w:val="2"/>
+        <w:jc w:val="center"/>
+      </w:pPr>
+      <w:r>
+        <w:t>Appendix</w:t>
+      </w:r>
+    </w:p>
+    <w:p>
+      <w:pPr>
+        <w:rPr>
+          <w:b/>
+        </w:rPr>
+      </w:pPr>
+      <w:r>
+        <w:rPr>
+          <w:b/>
+        </w:rPr>
+        <w:t xml:space="preserve">Terminal setting and unblocking reading of the file descriptor </w:t>
+      </w:r>
+    </w:p>
+    <w:p>
+      <w:hyperlink r:id="rId12" w:history="1">
+        <w:r>
+          <w:rPr>
+            <w:rStyle w:val="a6"/>
+          </w:rPr>
+          <w:t>https://stackoverflow.com/questions/448944/c-non-blocking-keyboard-input</w:t>
+        </w:r>
+      </w:hyperlink>
+    </w:p>
+    <w:p>
+      <w:r>
+        <w:t xml:space="preserve">struct </w:t>
+      </w:r>
+      <w:proofErr w:type="spellStart"/>
+      <w:r>
+        <w:t>termios</w:t>
+      </w:r>
+      <w:proofErr w:type="spellEnd"/>
+      <w:r>
+        <w:t xml:space="preserve"> </w:t>
+      </w:r>
+      <w:proofErr w:type="spellStart"/>
+      <w:r>
+        <w:t>orig_termios</w:t>
+      </w:r>
+      <w:proofErr w:type="spellEnd"/>
+      <w:r>
+        <w:t>;</w:t>
+      </w:r>
+    </w:p>
+    <w:p>
+      <w:r>
+        <w:t xml:space="preserve">void </w:t>
+      </w:r>
+      <w:proofErr w:type="spellStart"/>
+      <w:r>
+        <w:t>reset_terminal_mode</w:t>
+      </w:r>
+      <w:proofErr w:type="spellEnd"/>
+      <w:r>
+        <w:t>()</w:t>
+      </w:r>
+    </w:p>
+    <w:p>
+      <w:r>
+        <w:t>{</w:t>
+      </w:r>
+    </w:p>
+    <w:p>
+      <w:r>
+        <w:t xml:space="preserve">    </w:t>
+      </w:r>
+      <w:proofErr w:type="spellStart"/>
+      <w:r>
+        <w:t>tcsetattr</w:t>
+      </w:r>
+      <w:proofErr w:type="spellEnd"/>
+      <w:r>
+        <w:t>(0, TCSANOW, &amp;</w:t>
+      </w:r>
+      <w:proofErr w:type="spellStart"/>
+      <w:r>
+        <w:t>orig_termios</w:t>
+      </w:r>
+      <w:proofErr w:type="spellEnd"/>
+      <w:r>
+        <w:t>);</w:t>
+      </w:r>
+    </w:p>
+    <w:p>
+      <w:r>
+        <w:t>}</w:t>
+      </w:r>
+    </w:p>
+    <w:p/>
+    <w:p>
+      <w:r>
+        <w:t xml:space="preserve">void </w:t>
+      </w:r>
+      <w:proofErr w:type="spellStart"/>
+      <w:r>
+        <w:t>set_conio_terminal_mode</w:t>
+      </w:r>
+      <w:proofErr w:type="spellEnd"/>
+      <w:r>
+        <w:t>()</w:t>
+      </w:r>
+    </w:p>
+    <w:p>
+      <w:r>
+        <w:t>{</w:t>
+      </w:r>
+    </w:p>
+    <w:p>
+      <w:r>
+        <w:t xml:space="preserve">    struct </w:t>
+      </w:r>
+      <w:proofErr w:type="spellStart"/>
+      <w:r>
+        <w:t>termios</w:t>
+      </w:r>
+      <w:proofErr w:type="spellEnd"/>
+      <w:r>
+        <w:t xml:space="preserve"> </w:t>
+      </w:r>
+      <w:proofErr w:type="spellStart"/>
+      <w:r>
+        <w:t>new_termios</w:t>
+      </w:r>
+      <w:proofErr w:type="spellEnd"/>
+      <w:r>
+        <w:t>;</w:t>
+      </w:r>
+    </w:p>
+    <w:p/>
+    <w:p>
+      <w:r>
+        <w:t xml:space="preserve">    /* take two copies - one for now, one for later */</w:t>
+      </w:r>
+    </w:p>
+    <w:p>
+      <w:r>
+        <w:t xml:space="preserve">    </w:t>
+      </w:r>
+      <w:proofErr w:type="spellStart"/>
+      <w:r>
+        <w:t>tcgetattr</w:t>
+      </w:r>
+      <w:proofErr w:type="spellEnd"/>
+      <w:r>
+        <w:t>(0, &amp;</w:t>
+      </w:r>
+      <w:proofErr w:type="spellStart"/>
+      <w:r>
+        <w:t>orig_termios</w:t>
+      </w:r>
+      <w:proofErr w:type="spellEnd"/>
+      <w:r>
+        <w:t>);</w:t>
+      </w:r>
+    </w:p>
+    <w:p>
+      <w:r>
+        <w:t xml:space="preserve">    </w:t>
+      </w:r>
+      <w:proofErr w:type="spellStart"/>
+      <w:r>
+        <w:t>memcpy</w:t>
+      </w:r>
+      <w:proofErr w:type="spellEnd"/>
+      <w:r>
+        <w:t>(&amp;</w:t>
+      </w:r>
+      <w:proofErr w:type="spellStart"/>
+      <w:r>
+        <w:t>new_termios</w:t>
+      </w:r>
+      <w:proofErr w:type="spellEnd"/>
+      <w:r>
+        <w:t>, &amp;</w:t>
+      </w:r>
+      <w:proofErr w:type="spellStart"/>
+      <w:r>
+        <w:t>orig_termios</w:t>
+      </w:r>
+      <w:proofErr w:type="spellEnd"/>
+      <w:r>
+        <w:t xml:space="preserve">, </w:t>
+      </w:r>
+      <w:proofErr w:type="spellStart"/>
+      <w:r>
+        <w:t>sizeof</w:t>
+      </w:r>
+      <w:proofErr w:type="spellEnd"/>
+      <w:r>
+        <w:t>(</w:t>
+      </w:r>
+      <w:proofErr w:type="spellStart"/>
+      <w:r>
+        <w:t>new_termios</w:t>
+      </w:r>
+      <w:proofErr w:type="spellEnd"/>
+      <w:r>
+        <w:t>));</w:t>
+      </w:r>
+    </w:p>
+    <w:p/>
+    <w:p>
+      <w:r>
+        <w:t xml:space="preserve">    /* register cleanup handler, and set the new terminal mode */</w:t>
+      </w:r>
+    </w:p>
+    <w:p>
+      <w:r>
+        <w:t xml:space="preserve">    </w:t>
+      </w:r>
+      <w:proofErr w:type="spellStart"/>
+      <w:r>
+        <w:t>atexit</w:t>
+      </w:r>
+      <w:proofErr w:type="spellEnd"/>
+      <w:r>
+        <w:t>(</w:t>
+      </w:r>
+      <w:proofErr w:type="spellStart"/>
+      <w:r>
+        <w:t>reset_terminal_mode</w:t>
+      </w:r>
+      <w:proofErr w:type="spellEnd"/>
+      <w:r>
+        <w:t>);</w:t>
+      </w:r>
+    </w:p>
+    <w:p>
+      <w:r>
+        <w:t xml:space="preserve">    </w:t>
+      </w:r>
+      <w:proofErr w:type="spellStart"/>
+      <w:r>
+        <w:t>cfmakeraw</w:t>
+      </w:r>
+      <w:proofErr w:type="spellEnd"/>
+      <w:r>
+        <w:t>(&amp;</w:t>
+      </w:r>
+      <w:proofErr w:type="spellStart"/>
+      <w:r>
+        <w:t>new_termios</w:t>
+      </w:r>
+      <w:proofErr w:type="spellEnd"/>
+      <w:r>
+        <w:t>);</w:t>
+      </w:r>
+    </w:p>
+    <w:p>
+      <w:r>
+        <w:tab/>
+      </w:r>
+      <w:proofErr w:type="spellStart"/>
+      <w:r>
+        <w:t>new_termios.c_iflag</w:t>
+      </w:r>
+      <w:proofErr w:type="spellEnd"/>
+      <w:r>
+        <w:t xml:space="preserve">  |= ICRNL ;</w:t>
+      </w:r>
+    </w:p>
+    <w:p>
+      <w:r>
+        <w:tab/>
+      </w:r>
+      <w:proofErr w:type="spellStart"/>
+      <w:r>
+        <w:t>new_termios.c_lflag</w:t>
+      </w:r>
+      <w:proofErr w:type="spellEnd"/>
+      <w:r>
+        <w:t xml:space="preserve">  |= ECHO | ICANON | ECHOE;</w:t>
+      </w:r>
+    </w:p>
+    <w:p>
+      <w:r>
+        <w:tab/>
+      </w:r>
+      <w:proofErr w:type="spellStart"/>
+      <w:r>
+        <w:t>new_termios.c_oflag</w:t>
+      </w:r>
+      <w:proofErr w:type="spellEnd"/>
+      <w:r>
+        <w:t xml:space="preserve">  |= OPOST;</w:t>
+      </w:r>
+    </w:p>
+    <w:p>
+      <w:r>
+        <w:t xml:space="preserve">    </w:t>
+      </w:r>
+      <w:proofErr w:type="spellStart"/>
+      <w:r>
+        <w:t>tcsetattr</w:t>
+      </w:r>
+      <w:proofErr w:type="spellEnd"/>
+      <w:r>
+        <w:t>(0, TCSANOW, &amp;</w:t>
+      </w:r>
+      <w:proofErr w:type="spellStart"/>
+      <w:r>
+        <w:t>new_termios</w:t>
+      </w:r>
+      <w:proofErr w:type="spellEnd"/>
+      <w:r>
+        <w:t>);</w:t>
+      </w:r>
+    </w:p>
+    <w:p/>
+    <w:p>
+      <w:r>
+        <w:t>}</w:t>
+      </w:r>
+    </w:p>
+    <w:p>
+      <w:r>
+        <w:t xml:space="preserve">int </w:t>
+      </w:r>
+      <w:proofErr w:type="spellStart"/>
+      <w:r>
+        <w:t>kbhit</w:t>
+      </w:r>
+      <w:proofErr w:type="spellEnd"/>
+      <w:r>
+        <w:t>()</w:t>
+      </w:r>
+    </w:p>
+    <w:p>
+      <w:r>
+        <w:t>{</w:t>
+      </w:r>
+    </w:p>
+    <w:p>
+      <w:r>
+        <w:t xml:space="preserve">    struct </w:t>
+      </w:r>
+      <w:proofErr w:type="spellStart"/>
+      <w:r>
+        <w:t>timeval</w:t>
+      </w:r>
+      <w:proofErr w:type="spellEnd"/>
+      <w:r>
+        <w:t xml:space="preserve"> tv = { 0L, 0L };</w:t>
+      </w:r>
+    </w:p>
+    <w:p>
+      <w:r>
+        <w:t xml:space="preserve">    </w:t>
+      </w:r>
+      <w:proofErr w:type="spellStart"/>
+      <w:r>
+        <w:t>fd_set</w:t>
+      </w:r>
+      <w:proofErr w:type="spellEnd"/>
+      <w:r>
+        <w:t xml:space="preserve"> </w:t>
+      </w:r>
+      <w:proofErr w:type="spellStart"/>
+      <w:r>
+        <w:t>fds</w:t>
+      </w:r>
+      <w:proofErr w:type="spellEnd"/>
+      <w:r>
+        <w:t>;</w:t>
+      </w:r>
+    </w:p>
+    <w:p>
+      <w:r>
+        <w:tab/>
+        <w:t>char res=0;</w:t>
+      </w:r>
+    </w:p>
+    <w:p>
+      <w:r>
+        <w:t xml:space="preserve">    FD_ZERO(&amp;</w:t>
+      </w:r>
+      <w:proofErr w:type="spellStart"/>
+      <w:r>
+        <w:t>fds</w:t>
+      </w:r>
+      <w:proofErr w:type="spellEnd"/>
+      <w:r>
+        <w:t>);</w:t>
+      </w:r>
+    </w:p>
+    <w:p>
+      <w:r>
+        <w:t xml:space="preserve">    FD_SET(0 ,&amp;</w:t>
+      </w:r>
+      <w:proofErr w:type="spellStart"/>
+      <w:r>
+        <w:t>fds</w:t>
+      </w:r>
+      <w:proofErr w:type="spellEnd"/>
+      <w:r>
+        <w:t>);</w:t>
+      </w:r>
+    </w:p>
+    <w:p>
+      <w:r>
+        <w:tab/>
+        <w:t>//FD_SET(</w:t>
+      </w:r>
+      <w:proofErr w:type="spellStart"/>
+      <w:r>
+        <w:t>fileno</w:t>
+      </w:r>
+      <w:proofErr w:type="spellEnd"/>
+      <w:r>
+        <w:t>(stdin),&amp;</w:t>
+      </w:r>
+      <w:proofErr w:type="spellStart"/>
+      <w:r>
+        <w:t>fds</w:t>
+      </w:r>
+      <w:proofErr w:type="spellEnd"/>
+      <w:r>
+        <w:t>);</w:t>
+      </w:r>
+    </w:p>
+    <w:p>
+      <w:r>
+        <w:t xml:space="preserve">    res = select(1, &amp;</w:t>
+      </w:r>
+      <w:proofErr w:type="spellStart"/>
+      <w:r>
+        <w:t>fds</w:t>
+      </w:r>
+      <w:proofErr w:type="spellEnd"/>
+      <w:r>
+        <w:t>, NULL, NULL, &amp;tv);</w:t>
+      </w:r>
+    </w:p>
+    <w:p>
+      <w:r>
+        <w:tab/>
+        <w:t>return res;</w:t>
+      </w:r>
+    </w:p>
+    <w:p>
+      <w:r>
+        <w:t>}</w:t>
+      </w:r>
+    </w:p>
+    <w:p>
+      <w:r>
+        <w:t xml:space="preserve">int </w:t>
+      </w:r>
+      <w:proofErr w:type="spellStart"/>
+      <w:r>
+        <w:t>getch</w:t>
+      </w:r>
+      <w:proofErr w:type="spellEnd"/>
+      <w:r>
+        <w:t>()</w:t>
+      </w:r>
+    </w:p>
+    <w:p>
+      <w:r>
+        <w:t>{</w:t>
+      </w:r>
+    </w:p>
+    <w:p>
+      <w:r>
+        <w:tab/>
+        <w:t>//</w:t>
+      </w:r>
+      <w:proofErr w:type="spellStart"/>
+      <w:r>
+        <w:t>printf</w:t>
+      </w:r>
+      <w:proofErr w:type="spellEnd"/>
+      <w:r>
+        <w:t>("%d\n\r",</w:t>
+      </w:r>
+      <w:proofErr w:type="spellStart"/>
+      <w:r>
+        <w:t>fd</w:t>
+      </w:r>
+      <w:proofErr w:type="spellEnd"/>
+      <w:r>
+        <w:t>);</w:t>
+      </w:r>
+    </w:p>
+    <w:p>
+      <w:r>
+        <w:t xml:space="preserve">    int r;</w:t>
+      </w:r>
+    </w:p>
+    <w:p>
+      <w:r>
+        <w:t xml:space="preserve">    unsigned char c;</w:t>
+      </w:r>
+    </w:p>
+    <w:p>
+      <w:r>
+        <w:t xml:space="preserve">    if ( (r = read(0, &amp;c, </w:t>
+      </w:r>
+      <w:proofErr w:type="spellStart"/>
+      <w:r>
+        <w:t>sizeof</w:t>
+      </w:r>
+      <w:proofErr w:type="spellEnd"/>
+      <w:r>
+        <w:t>(c))) &lt; 0 ) {</w:t>
+      </w:r>
+    </w:p>
+    <w:p>
+      <w:r>
+        <w:t xml:space="preserve">        return r;</w:t>
+      </w:r>
+    </w:p>
+    <w:p>
+      <w:r>
+        <w:t xml:space="preserve">    } </w:t>
+      </w:r>
+    </w:p>
+    <w:p>
+      <w:r>
+        <w:tab/>
+        <w:t xml:space="preserve">else </w:t>
+      </w:r>
+    </w:p>
+    <w:p>
+      <w:r>
+        <w:tab/>
+        <w:t>{</w:t>
+      </w:r>
+    </w:p>
+    <w:p>
+      <w:r>
+        <w:t xml:space="preserve">        return c;</w:t>
+      </w:r>
+    </w:p>
+    <w:p>
+      <w:r>
+        <w:t xml:space="preserve">    }</w:t>
+      </w:r>
+    </w:p>
+    <w:p>
+      <w:r>
+        <w:t>}</w:t>
+      </w:r>
+    </w:p>
+    <w:p>
+      <w:r>
+        <w:t>This part of code does several things:</w:t>
+      </w:r>
+    </w:p>
+    <w:p>
+      <w:pPr>
+        <w:pStyle w:val="a4"/>
+        <w:numPr>
+          <w:ilvl w:val="0"/>
+          <w:numId w:val="6"/>
+        </w:numPr>
+      </w:pPr>
+      <w:r>
+        <w:t>Set the terminal attributes to local echo, line editing, and carriage return mapping to new line.</w:t>
+      </w:r>
+    </w:p>
+    <w:p>
+      <w:pPr>
+        <w:pStyle w:val="a4"/>
+        <w:numPr>
+          <w:ilvl w:val="0"/>
+          <w:numId w:val="6"/>
+        </w:numPr>
+      </w:pPr>
+      <w:r>
+        <w:lastRenderedPageBreak/>
+        <w:t>Store the original terminal attributes and register a function upon the  exit to retrieve the original terminal setting.</w:t>
+      </w:r>
+    </w:p>
+    <w:p>
+      <w:pPr>
+        <w:pStyle w:val="a4"/>
+        <w:numPr>
+          <w:ilvl w:val="0"/>
+          <w:numId w:val="6"/>
+        </w:numPr>
+      </w:pPr>
+      <w:r>
+        <w:t xml:space="preserve">Use the </w:t>
+      </w:r>
+      <w:r>
+        <w:rPr>
+          <w:rFonts w:ascii="Courier New" w:hAnsi="Courier New" w:cs="Courier New"/>
+        </w:rPr>
+        <w:t>select</w:t>
+      </w:r>
+      <w:r>
+        <w:t xml:space="preserve"> to read the file descriptor without blocking(mimic the interrupt UART).</w:t>
+      </w:r>
+    </w:p>
+    <w:p>
+      <w:pPr>
+        <w:ind w:left="360"/>
+      </w:pPr>
+    </w:p>
+    <w:p>
+      <w:pPr>
+        <w:ind w:left="360"/>
+        <w:rPr>
+          <w:b/>
+        </w:rPr>
+      </w:pPr>
+      <w:r>
+        <w:rPr>
+          <w:b/>
+        </w:rPr>
+        <w:t>Heap size checking on the Linux environment</w:t>
+      </w:r>
+    </w:p>
+    <w:p>
+      <w:pPr>
+        <w:ind w:left="360"/>
+      </w:pPr>
+      <w:hyperlink r:id="rId13" w:history="1">
+        <w:r>
+          <w:rPr>
+            <w:rStyle w:val="a6"/>
+          </w:rPr>
+          <w:t>https://stackoverflow.com/questions/8367001/how-to-check-heap-size-for-a-process-on-linux</w:t>
+        </w:r>
+      </w:hyperlink>
+    </w:p>
+    <w:p>
+      <w:pPr>
+        <w:ind w:firstLine="360"/>
+      </w:pPr>
+      <w:r>
+        <w:t>#include &lt;</w:t>
+      </w:r>
+      <w:proofErr w:type="spellStart"/>
+      <w:r>
+        <w:t>stdio.h</w:t>
+      </w:r>
+      <w:proofErr w:type="spellEnd"/>
+      <w:r>
+        <w:t>&gt;</w:t>
+      </w:r>
+    </w:p>
+    <w:p>
+      <w:pPr>
+        <w:ind w:left="360"/>
+      </w:pPr>
+      <w:r>
+        <w:t>#include &lt;</w:t>
+      </w:r>
+      <w:proofErr w:type="spellStart"/>
+      <w:r>
+        <w:t>stdlib.h</w:t>
+      </w:r>
+      <w:proofErr w:type="spellEnd"/>
+      <w:r>
+        <w:t>&gt;</w:t>
+      </w:r>
+    </w:p>
+    <w:p>
+      <w:pPr>
+        <w:ind w:left="360"/>
+      </w:pPr>
+      <w:r>
+        <w:t>#include &lt;</w:t>
+      </w:r>
+      <w:proofErr w:type="spellStart"/>
+      <w:r>
+        <w:t>string.h</w:t>
+      </w:r>
+      <w:proofErr w:type="spellEnd"/>
+      <w:r>
+        <w:t>&gt;</w:t>
+      </w:r>
+    </w:p>
+    <w:p>
+      <w:pPr>
+        <w:ind w:left="360"/>
+      </w:pPr>
+    </w:p>
+    <w:p>
+      <w:pPr>
+        <w:ind w:left="360"/>
+      </w:pPr>
+      <w:r>
+        <w:t xml:space="preserve">int main(int </w:t>
+      </w:r>
+      <w:proofErr w:type="spellStart"/>
+      <w:r>
+        <w:t>argc,char</w:t>
+      </w:r>
+      <w:proofErr w:type="spellEnd"/>
+      <w:r>
+        <w:t xml:space="preserve">* </w:t>
+      </w:r>
+      <w:proofErr w:type="spellStart"/>
+      <w:r>
+        <w:t>argv</w:t>
+      </w:r>
+      <w:proofErr w:type="spellEnd"/>
+      <w:r>
+        <w:t>[]){</w:t>
+      </w:r>
+    </w:p>
+    <w:p>
+      <w:pPr>
+        <w:ind w:left="360"/>
+      </w:pPr>
+      <w:r>
+        <w:t xml:space="preserve">        </w:t>
+      </w:r>
+      <w:proofErr w:type="spellStart"/>
+      <w:r>
+        <w:t>size_t</w:t>
+      </w:r>
+      <w:proofErr w:type="spellEnd"/>
+      <w:r>
+        <w:t xml:space="preserve"> </w:t>
+      </w:r>
+      <w:proofErr w:type="spellStart"/>
+      <w:r>
+        <w:t>oneHundredMiB</w:t>
+      </w:r>
+      <w:proofErr w:type="spellEnd"/>
+      <w:r>
+        <w:t>=100*1048576;</w:t>
+      </w:r>
+    </w:p>
+    <w:p>
+      <w:pPr>
+        <w:ind w:left="360"/>
+      </w:pPr>
+      <w:r>
+        <w:t xml:space="preserve">        </w:t>
+      </w:r>
+      <w:proofErr w:type="spellStart"/>
+      <w:r>
+        <w:t>size_t</w:t>
+      </w:r>
+      <w:proofErr w:type="spellEnd"/>
+      <w:r>
+        <w:t xml:space="preserve"> </w:t>
+      </w:r>
+      <w:proofErr w:type="spellStart"/>
+      <w:r>
+        <w:t>maxMemMiB</w:t>
+      </w:r>
+      <w:proofErr w:type="spellEnd"/>
+      <w:r>
+        <w:t>=0;</w:t>
+      </w:r>
+    </w:p>
+    <w:p>
+      <w:pPr>
+        <w:ind w:left="360"/>
+      </w:pPr>
+      <w:r>
+        <w:t xml:space="preserve">        void *</w:t>
+      </w:r>
+      <w:proofErr w:type="spellStart"/>
+      <w:r>
+        <w:t>memPointer</w:t>
+      </w:r>
+      <w:proofErr w:type="spellEnd"/>
+      <w:r>
+        <w:t xml:space="preserve"> = NULL;</w:t>
+      </w:r>
+    </w:p>
+    <w:p>
+      <w:pPr>
+        <w:ind w:left="360"/>
+      </w:pPr>
+      <w:r>
+        <w:t xml:space="preserve">        do{</w:t>
+      </w:r>
+    </w:p>
+    <w:p>
+      <w:pPr>
+        <w:ind w:left="360"/>
+      </w:pPr>
+      <w:r>
+        <w:t xml:space="preserve">                if(</w:t>
+      </w:r>
+      <w:proofErr w:type="spellStart"/>
+      <w:r>
+        <w:t>memPointer</w:t>
+      </w:r>
+      <w:proofErr w:type="spellEnd"/>
+      <w:r>
+        <w:t xml:space="preserve"> != NULL){</w:t>
+      </w:r>
+    </w:p>
+    <w:p>
+      <w:pPr>
+        <w:ind w:left="360"/>
+      </w:pPr>
+      <w:r>
+        <w:t xml:space="preserve">                        </w:t>
+      </w:r>
+      <w:proofErr w:type="spellStart"/>
+      <w:r>
+        <w:t>printf</w:t>
+      </w:r>
+      <w:proofErr w:type="spellEnd"/>
+      <w:r>
+        <w:t>("Max Tested Memory = %</w:t>
+      </w:r>
+      <w:proofErr w:type="spellStart"/>
+      <w:r>
+        <w:t>zi</w:t>
+      </w:r>
+      <w:proofErr w:type="spellEnd"/>
+      <w:r>
+        <w:t>\n",</w:t>
+      </w:r>
+      <w:proofErr w:type="spellStart"/>
+      <w:r>
+        <w:t>maxMemMiB</w:t>
+      </w:r>
+      <w:proofErr w:type="spellEnd"/>
+      <w:r>
+        <w:t>);</w:t>
+      </w:r>
+    </w:p>
+    <w:p>
+      <w:pPr>
+        <w:ind w:left="360"/>
+      </w:pPr>
+      <w:r>
+        <w:t xml:space="preserve">                        </w:t>
+      </w:r>
+      <w:proofErr w:type="spellStart"/>
+      <w:r>
+        <w:t>memset</w:t>
+      </w:r>
+      <w:proofErr w:type="spellEnd"/>
+      <w:r>
+        <w:t>(memPointer,0,maxMemMiB);</w:t>
+      </w:r>
+    </w:p>
+    <w:p>
+      <w:pPr>
+        <w:ind w:left="360"/>
+      </w:pPr>
+      <w:r>
+        <w:t xml:space="preserve">                        free(</w:t>
+      </w:r>
+      <w:proofErr w:type="spellStart"/>
+      <w:r>
+        <w:t>memPointer</w:t>
+      </w:r>
+      <w:proofErr w:type="spellEnd"/>
+      <w:r>
+        <w:t>);</w:t>
+      </w:r>
+    </w:p>
+    <w:p>
+      <w:pPr>
+        <w:ind w:left="360"/>
+      </w:pPr>
+      <w:r>
+        <w:t xml:space="preserve">                }</w:t>
+      </w:r>
+    </w:p>
+    <w:p>
+      <w:pPr>
+        <w:ind w:left="360"/>
+      </w:pPr>
+      <w:r>
+        <w:t xml:space="preserve">                </w:t>
+      </w:r>
+      <w:proofErr w:type="spellStart"/>
+      <w:r>
+        <w:t>maxMemMiB</w:t>
+      </w:r>
+      <w:proofErr w:type="spellEnd"/>
+      <w:r>
+        <w:t>+=</w:t>
+      </w:r>
+      <w:proofErr w:type="spellStart"/>
+      <w:r>
+        <w:t>oneHundredMiB</w:t>
+      </w:r>
+      <w:proofErr w:type="spellEnd"/>
+      <w:r>
+        <w:t>;</w:t>
+      </w:r>
+    </w:p>
+    <w:p>
+      <w:pPr>
+        <w:ind w:left="360"/>
+      </w:pPr>
+      <w:r>
+        <w:t xml:space="preserve">                </w:t>
+      </w:r>
+      <w:proofErr w:type="spellStart"/>
+      <w:r>
+        <w:t>memPointer</w:t>
+      </w:r>
+      <w:proofErr w:type="spellEnd"/>
+      <w:r>
+        <w:t>=malloc(</w:t>
+      </w:r>
+      <w:proofErr w:type="spellStart"/>
+      <w:r>
+        <w:t>maxMemMiB</w:t>
+      </w:r>
+      <w:proofErr w:type="spellEnd"/>
+      <w:r>
+        <w:t>);</w:t>
+      </w:r>
+    </w:p>
+    <w:p>
+      <w:pPr>
+        <w:ind w:left="360"/>
+      </w:pPr>
+      <w:r>
+        <w:t xml:space="preserve">        }while(</w:t>
+      </w:r>
+      <w:proofErr w:type="spellStart"/>
+      <w:r>
+        <w:t>memPointer</w:t>
+      </w:r>
+      <w:proofErr w:type="spellEnd"/>
+      <w:r>
+        <w:t xml:space="preserve"> != NULL);</w:t>
+      </w:r>
+    </w:p>
+    <w:p>
+      <w:pPr>
+        <w:ind w:left="360"/>
+      </w:pPr>
+      <w:r>
+        <w:t xml:space="preserve">        </w:t>
+      </w:r>
+      <w:proofErr w:type="spellStart"/>
+      <w:r>
+        <w:t>printf</w:t>
+      </w:r>
+      <w:proofErr w:type="spellEnd"/>
+      <w:r>
+        <w:t xml:space="preserve">("Max Usable Memory </w:t>
+      </w:r>
+      <w:proofErr w:type="spellStart"/>
+      <w:r>
+        <w:t>aprox</w:t>
+      </w:r>
+      <w:proofErr w:type="spellEnd"/>
+      <w:r>
+        <w:t xml:space="preserve"> = %</w:t>
+      </w:r>
+      <w:proofErr w:type="spellStart"/>
+      <w:r>
+        <w:t>zi</w:t>
+      </w:r>
+      <w:proofErr w:type="spellEnd"/>
+      <w:r>
+        <w:t>\n",</w:t>
+      </w:r>
+      <w:proofErr w:type="spellStart"/>
+      <w:r>
+        <w:t>maxMemMiB-oneHundredMiB</w:t>
+      </w:r>
+      <w:proofErr w:type="spellEnd"/>
+      <w:r>
+        <w:t>);</w:t>
+      </w:r>
+    </w:p>
+    <w:p>
+      <w:pPr>
+        <w:ind w:left="360"/>
+      </w:pPr>
+      <w:r>
+        <w:t xml:space="preserve">        return 0;</w:t>
+      </w:r>
+    </w:p>
+    <w:p>
+      <w:pPr>
+        <w:ind w:left="360"/>
+      </w:pPr>
+      <w:r>
+        <w:t>}</w:t>
+      </w:r>
+    </w:p>
+    <w:p>
+      <w:r>
+        <w:t>In t</w:t>
+      </w:r>
+      <w:r>
+        <w:t xml:space="preserve">his code </w:t>
+      </w:r>
+      <w:r>
+        <w:t>the malloc tries</w:t>
+      </w:r>
+      <w:r>
+        <w:t xml:space="preserve"> with</w:t>
+      </w:r>
+      <w:r>
+        <w:t xml:space="preserve"> increasing the memory size with a step of 100MB. The maximum memory size is determined by the last tried memory size when the pointer returned as NULL.</w:t>
       </w:r>
     </w:p>
     <w:sectPr>
@@ -13343,95 +15030,9 @@
     </w:lvl>
   </w:abstractNum>
   <w:abstractNum w:abstractNumId="1" w15:restartNumberingAfterBreak="0">
-    <w:nsid w:val="454F278A"/>
+    <w:nsid w:val="41E40477"/>
     <w:multiLevelType w:val="hybridMultilevel"/>
-    <w:tmpl w:val="44725540"/>
-    <w:lvl w:ilvl="0" w:tplc="0409000F">
-      <w:start w:val="1"/>
-      <w:numFmt w:val="decimal"/>
-      <w:lvlText w:val="%1."/>
-      <w:lvlJc w:val="left"/>
-      <w:pPr>
-        <w:ind w:left="720" w:hanging="360"/>
-      </w:pPr>
-    </w:lvl>
-    <w:lvl w:ilvl="1" w:tplc="04090019" w:tentative="1">
-      <w:start w:val="1"/>
-      <w:numFmt w:val="lowerLetter"/>
-      <w:lvlText w:val="%2."/>
-      <w:lvlJc w:val="left"/>
-      <w:pPr>
-        <w:ind w:left="1440" w:hanging="360"/>
-      </w:pPr>
-    </w:lvl>
-    <w:lvl w:ilvl="2" w:tplc="0409001B" w:tentative="1">
-      <w:start w:val="1"/>
-      <w:numFmt w:val="lowerRoman"/>
-      <w:lvlText w:val="%3."/>
-      <w:lvlJc w:val="right"/>
-      <w:pPr>
-        <w:ind w:left="2160" w:hanging="180"/>
-      </w:pPr>
-    </w:lvl>
-    <w:lvl w:ilvl="3" w:tplc="0409000F" w:tentative="1">
-      <w:start w:val="1"/>
-      <w:numFmt w:val="decimal"/>
-      <w:lvlText w:val="%4."/>
-      <w:lvlJc w:val="left"/>
-      <w:pPr>
-        <w:ind w:left="2880" w:hanging="360"/>
-      </w:pPr>
-    </w:lvl>
-    <w:lvl w:ilvl="4" w:tplc="04090019" w:tentative="1">
-      <w:start w:val="1"/>
-      <w:numFmt w:val="lowerLetter"/>
-      <w:lvlText w:val="%5."/>
-      <w:lvlJc w:val="left"/>
-      <w:pPr>
-        <w:ind w:left="3600" w:hanging="360"/>
-      </w:pPr>
-    </w:lvl>
-    <w:lvl w:ilvl="5" w:tplc="0409001B" w:tentative="1">
-      <w:start w:val="1"/>
-      <w:numFmt w:val="lowerRoman"/>
-      <w:lvlText w:val="%6."/>
-      <w:lvlJc w:val="right"/>
-      <w:pPr>
-        <w:ind w:left="4320" w:hanging="180"/>
-      </w:pPr>
-    </w:lvl>
-    <w:lvl w:ilvl="6" w:tplc="0409000F" w:tentative="1">
-      <w:start w:val="1"/>
-      <w:numFmt w:val="decimal"/>
-      <w:lvlText w:val="%7."/>
-      <w:lvlJc w:val="left"/>
-      <w:pPr>
-        <w:ind w:left="5040" w:hanging="360"/>
-      </w:pPr>
-    </w:lvl>
-    <w:lvl w:ilvl="7" w:tplc="04090019" w:tentative="1">
-      <w:start w:val="1"/>
-      <w:numFmt w:val="lowerLetter"/>
-      <w:lvlText w:val="%8."/>
-      <w:lvlJc w:val="left"/>
-      <w:pPr>
-        <w:ind w:left="5760" w:hanging="360"/>
-      </w:pPr>
-    </w:lvl>
-    <w:lvl w:ilvl="8" w:tplc="0409001B" w:tentative="1">
-      <w:start w:val="1"/>
-      <w:numFmt w:val="lowerRoman"/>
-      <w:lvlText w:val="%9."/>
-      <w:lvlJc w:val="right"/>
-      <w:pPr>
-        <w:ind w:left="6480" w:hanging="180"/>
-      </w:pPr>
-    </w:lvl>
-  </w:abstractNum>
-  <w:abstractNum w:abstractNumId="2" w15:restartNumberingAfterBreak="0">
-    <w:nsid w:val="56153D72"/>
-    <w:multiLevelType w:val="hybridMultilevel"/>
-    <w:tmpl w:val="1AD23244"/>
+    <w:tmpl w:val="EE08382A"/>
     <w:lvl w:ilvl="0" w:tplc="04090001">
       <w:start w:val="1"/>
       <w:numFmt w:val="bullet"/>
@@ -13541,10 +15142,96 @@
       </w:rPr>
     </w:lvl>
   </w:abstractNum>
+  <w:abstractNum w:abstractNumId="2" w15:restartNumberingAfterBreak="0">
+    <w:nsid w:val="454F278A"/>
+    <w:multiLevelType w:val="hybridMultilevel"/>
+    <w:tmpl w:val="44725540"/>
+    <w:lvl w:ilvl="0" w:tplc="0409000F">
+      <w:start w:val="1"/>
+      <w:numFmt w:val="decimal"/>
+      <w:lvlText w:val="%1."/>
+      <w:lvlJc w:val="left"/>
+      <w:pPr>
+        <w:ind w:left="720" w:hanging="360"/>
+      </w:pPr>
+    </w:lvl>
+    <w:lvl w:ilvl="1" w:tplc="04090019" w:tentative="1">
+      <w:start w:val="1"/>
+      <w:numFmt w:val="lowerLetter"/>
+      <w:lvlText w:val="%2."/>
+      <w:lvlJc w:val="left"/>
+      <w:pPr>
+        <w:ind w:left="1440" w:hanging="360"/>
+      </w:pPr>
+    </w:lvl>
+    <w:lvl w:ilvl="2" w:tplc="0409001B" w:tentative="1">
+      <w:start w:val="1"/>
+      <w:numFmt w:val="lowerRoman"/>
+      <w:lvlText w:val="%3."/>
+      <w:lvlJc w:val="right"/>
+      <w:pPr>
+        <w:ind w:left="2160" w:hanging="180"/>
+      </w:pPr>
+    </w:lvl>
+    <w:lvl w:ilvl="3" w:tplc="0409000F" w:tentative="1">
+      <w:start w:val="1"/>
+      <w:numFmt w:val="decimal"/>
+      <w:lvlText w:val="%4."/>
+      <w:lvlJc w:val="left"/>
+      <w:pPr>
+        <w:ind w:left="2880" w:hanging="360"/>
+      </w:pPr>
+    </w:lvl>
+    <w:lvl w:ilvl="4" w:tplc="04090019" w:tentative="1">
+      <w:start w:val="1"/>
+      <w:numFmt w:val="lowerLetter"/>
+      <w:lvlText w:val="%5."/>
+      <w:lvlJc w:val="left"/>
+      <w:pPr>
+        <w:ind w:left="3600" w:hanging="360"/>
+      </w:pPr>
+    </w:lvl>
+    <w:lvl w:ilvl="5" w:tplc="0409001B" w:tentative="1">
+      <w:start w:val="1"/>
+      <w:numFmt w:val="lowerRoman"/>
+      <w:lvlText w:val="%6."/>
+      <w:lvlJc w:val="right"/>
+      <w:pPr>
+        <w:ind w:left="4320" w:hanging="180"/>
+      </w:pPr>
+    </w:lvl>
+    <w:lvl w:ilvl="6" w:tplc="0409000F" w:tentative="1">
+      <w:start w:val="1"/>
+      <w:numFmt w:val="decimal"/>
+      <w:lvlText w:val="%7."/>
+      <w:lvlJc w:val="left"/>
+      <w:pPr>
+        <w:ind w:left="5040" w:hanging="360"/>
+      </w:pPr>
+    </w:lvl>
+    <w:lvl w:ilvl="7" w:tplc="04090019" w:tentative="1">
+      <w:start w:val="1"/>
+      <w:numFmt w:val="lowerLetter"/>
+      <w:lvlText w:val="%8."/>
+      <w:lvlJc w:val="left"/>
+      <w:pPr>
+        <w:ind w:left="5760" w:hanging="360"/>
+      </w:pPr>
+    </w:lvl>
+    <w:lvl w:ilvl="8" w:tplc="0409001B" w:tentative="1">
+      <w:start w:val="1"/>
+      <w:numFmt w:val="lowerRoman"/>
+      <w:lvlText w:val="%9."/>
+      <w:lvlJc w:val="right"/>
+      <w:pPr>
+        <w:ind w:left="6480" w:hanging="180"/>
+      </w:pPr>
+    </w:lvl>
+  </w:abstractNum>
   <w:abstractNum w:abstractNumId="3" w15:restartNumberingAfterBreak="0">
-    <w:nsid w:val="705E1542"/>
+    <w:nsid w:val="56153D72"/>
     <w:multiLevelType w:val="hybridMultilevel"/>
-    <w:tmpl w:val="628AB798"/>
+    <w:tmpl w:val="1AD23244"/>
     <w:lvl w:ilvl="0" w:tplc="04090001">
       <w:start w:val="1"/>
       <w:numFmt w:val="bullet"/>
@@ -13655,9 +15342,9 @@
     </w:lvl>
   </w:abstractNum>
   <w:abstractNum w:abstractNumId="4" w15:restartNumberingAfterBreak="0">
-    <w:nsid w:val="74B756CD"/>
+    <w:nsid w:val="705E1542"/>
     <w:multiLevelType w:val="hybridMultilevel"/>
-    <w:tmpl w:val="EC5ABFC0"/>
+    <w:tmpl w:val="628AB798"/>
     <w:lvl w:ilvl="0" w:tplc="04090001">
       <w:start w:val="1"/>
       <w:numFmt w:val="bullet"/>
@@ -13767,20 +15454,136 @@
       </w:rPr>
     </w:lvl>
   </w:abstractNum>
+  <w:abstractNum w:abstractNumId="5" w15:restartNumberingAfterBreak="0">
+    <w:nsid w:val="74B756CD"/>
+    <w:multiLevelType w:val="hybridMultilevel"/>
+    <w:tmpl w:val="EC5ABFC0"/>
+    <w:lvl w:ilvl="0" w:tplc="04090001">
+      <w:start w:val="1"/>
+      <w:numFmt w:val="bullet"/>
+      <w:lvlText w:val=""/>
+      <w:lvlJc w:val="left"/>
+      <w:pPr>
+        <w:ind w:left="720" w:hanging="360"/>
+      </w:pPr>
+      <w:rPr>
+        <w:rFonts w:ascii="Symbol" w:hAnsi="Symbol" w:hint="default"/>
+      </w:rPr>
+    </w:lvl>
+    <w:lvl w:ilvl="1" w:tplc="04090003" w:tentative="1">
+      <w:start w:val="1"/>
+      <w:numFmt w:val="bullet"/>
+      <w:lvlText w:val="o"/>
+      <w:lvlJc w:val="left"/>
+      <w:pPr>
+        <w:ind w:left="1440" w:hanging="360"/>
+      </w:pPr>
+      <w:rPr>
+        <w:rFonts w:ascii="Courier New" w:hAnsi="Courier New" w:cs="Courier New" w:hint="default"/>
+      </w:rPr>
+    </w:lvl>
+    <w:lvl w:ilvl="2" w:tplc="04090005" w:tentative="1">
+      <w:start w:val="1"/>
+      <w:numFmt w:val="bullet"/>
+      <w:lvlText w:val=""/>
+      <w:lvlJc w:val="left"/>
+      <w:pPr>
+        <w:ind w:left="2160" w:hanging="360"/>
+      </w:pPr>
+      <w:rPr>
+        <w:rFonts w:ascii="Wingdings" w:hAnsi="Wingdings" w:hint="default"/>
+      </w:rPr>
+    </w:lvl>
+    <w:lvl w:ilvl="3" w:tplc="04090001" w:tentative="1">
+      <w:start w:val="1"/>
+      <w:numFmt w:val="bullet"/>
+      <w:lvlText w:val=""/>
+      <w:lvlJc w:val="left"/>
+      <w:pPr>
+        <w:ind w:left="2880" w:hanging="360"/>
+      </w:pPr>
+      <w:rPr>
+        <w:rFonts w:ascii="Symbol" w:hAnsi="Symbol" w:hint="default"/>
+      </w:rPr>
+    </w:lvl>
+    <w:lvl w:ilvl="4" w:tplc="04090003" w:tentative="1">
+      <w:start w:val="1"/>
+      <w:numFmt w:val="bullet"/>
+      <w:lvlText w:val="o"/>
+      <w:lvlJc w:val="left"/>
+      <w:pPr>
+        <w:ind w:left="3600" w:hanging="360"/>
+      </w:pPr>
+      <w:rPr>
+        <w:rFonts w:ascii="Courier New" w:hAnsi="Courier New" w:cs="Courier New" w:hint="default"/>
+      </w:rPr>
+    </w:lvl>
+    <w:lvl w:ilvl="5" w:tplc="04090005" w:tentative="1">
+      <w:start w:val="1"/>
+      <w:numFmt w:val="bullet"/>
+      <w:lvlText w:val=""/>
+      <w:lvlJc w:val="left"/>
+      <w:pPr>
+        <w:ind w:left="4320" w:hanging="360"/>
+      </w:pPr>
+      <w:rPr>
+        <w:rFonts w:ascii="Wingdings" w:hAnsi="Wingdings" w:hint="default"/>
+      </w:rPr>
+    </w:lvl>
+    <w:lvl w:ilvl="6" w:tplc="04090001" w:tentative="1">
+      <w:start w:val="1"/>
+      <w:numFmt w:val="bullet"/>
+      <w:lvlText w:val=""/>
+      <w:lvlJc w:val="left"/>
+      <w:pPr>
+        <w:ind w:left="5040" w:hanging="360"/>
+      </w:pPr>
+      <w:rPr>
+        <w:rFonts w:ascii="Symbol" w:hAnsi="Symbol" w:hint="default"/>
+      </w:rPr>
+    </w:lvl>
+    <w:lvl w:ilvl="7" w:tplc="04090003" w:tentative="1">
+      <w:start w:val="1"/>
+      <w:numFmt w:val="bullet"/>
+      <w:lvlText w:val="o"/>
+      <w:lvlJc w:val="left"/>
+      <w:pPr>
+        <w:ind w:left="5760" w:hanging="360"/>
+      </w:pPr>
+      <w:rPr>
+        <w:rFonts w:ascii="Courier New" w:hAnsi="Courier New" w:cs="Courier New" w:hint="default"/>
+      </w:rPr>
+    </w:lvl>
+    <w:lvl w:ilvl="8" w:tplc="04090005" w:tentative="1">
+      <w:start w:val="1"/>
+      <w:numFmt w:val="bullet"/>
+      <w:lvlText w:val=""/>
+      <w:lvlJc w:val="left"/>
+      <w:pPr>
+        <w:ind w:left="6480" w:hanging="360"/>
+      </w:pPr>
+      <w:rPr>
+        <w:rFonts w:ascii="Wingdings" w:hAnsi="Wingdings" w:hint="default"/>
+      </w:rPr>
+    </w:lvl>
+  </w:abstractNum>
   <w:num w:numId="1">
     <w:abstractNumId w:val="0"/>
   </w:num>
   <w:num w:numId="2">
-    <w:abstractNumId w:val="1"/>
+    <w:abstractNumId w:val="2"/>
   </w:num>
   <w:num w:numId="3">
+    <w:abstractNumId w:val="5"/>
+  </w:num>
+  <w:num w:numId="4">
+    <w:abstractNumId w:val="3"/>
+  </w:num>
+  <w:num w:numId="5">
     <w:abstractNumId w:val="4"/>
   </w:num>
-  <w:num w:numId="4">
-    <w:abstractNumId w:val="2"/>
-  </w:num>
-  <w:num w:numId="5">
-    <w:abstractNumId w:val="3"/>
+  <w:num w:numId="6">
+    <w:abstractNumId w:val="1"/>
   </w:num>
 </w:numbering>
 </file>
@@ -14205,6 +16008,28 @@
       <w:szCs w:val="26"/>
     </w:rPr>
   </w:style>
+  <w:style w:type="paragraph" w:styleId="3">
+    <w:name w:val="heading 3"/>
+    <w:basedOn w:val="a"/>
+    <w:next w:val="a"/>
+    <w:link w:val="30"/>
+    <w:uiPriority w:val="9"/>
+    <w:unhideWhenUsed/>
+    <w:qFormat/>
+    <w:rsid w:val="005C58D2"/>
+    <w:pPr>
+      <w:keepNext/>
+      <w:keepLines/>
+      <w:spacing w:before="40" w:after="0"/>
+      <w:outlineLvl w:val="2"/>
+    </w:pPr>
+    <w:rPr>
+      <w:rFonts w:asciiTheme="majorHAnsi" w:eastAsiaTheme="majorEastAsia" w:hAnsiTheme="majorHAnsi" w:cstheme="majorBidi"/>
+      <w:color w:val="1F3763" w:themeColor="accent1" w:themeShade="7F"/>
+      <w:sz w:val="24"/>
+      <w:szCs w:val="24"/>
+    </w:rPr>
+  </w:style>
   <w:style w:type="character" w:default="1" w:styleId="a0">
     <w:name w:val="Default Paragraph Font"/>
     <w:uiPriority w:val="1"/>
@@ -14353,7 +16178,2033 @@
       <w:szCs w:val="18"/>
     </w:rPr>
   </w:style>
+  <w:style w:type="character" w:customStyle="1" w:styleId="30">
+    <w:name w:val="标题 3 字符"/>
+    <w:basedOn w:val="a0"/>
+    <w:link w:val="3"/>
+    <w:uiPriority w:val="9"/>
+    <w:rsid w:val="005C58D2"/>
+    <w:rPr>
+      <w:rFonts w:asciiTheme="majorHAnsi" w:eastAsiaTheme="majorEastAsia" w:hAnsiTheme="majorHAnsi" w:cstheme="majorBidi"/>
+      <w:color w:val="1F3763" w:themeColor="accent1" w:themeShade="7F"/>
+      <w:sz w:val="24"/>
+      <w:szCs w:val="24"/>
+    </w:rPr>
+  </w:style>
 </w:styles>
+</file>
+
+<file path=word/charts/chart1.xml><?xml version="1.0" encoding="utf-8"?>
+<c:chartSpace xmlns:c="http://schemas.openxmlformats.org/drawingml/2006/chart" xmlns:a="http://schemas.openxmlformats.org/drawingml/2006/main" xmlns:r="http://schemas.openxmlformats.org/officeDocument/2006/relationships" xmlns:c16r2="http://schemas.microsoft.com/office/drawing/2015/06/chart">
+  <c:date1904 val="0"/>
+  <c:lang val="zh-CN"/>
+  <c:roundedCorners val="0"/>
+  <mc:AlternateContent xmlns:mc="http://schemas.openxmlformats.org/markup-compatibility/2006">
+    <mc:Choice xmlns:c14="http://schemas.microsoft.com/office/drawing/2007/8/2/chart" Requires="c14">
+      <c14:style val="102"/>
+    </mc:Choice>
+    <mc:Fallback>
+      <c:style val="2"/>
+    </mc:Fallback>
+  </mc:AlternateContent>
+  <c:chart>
+    <c:title>
+      <c:tx>
+        <c:rich>
+          <a:bodyPr rot="0" spcFirstLastPara="1" vertOverflow="ellipsis" vert="horz" wrap="square" anchor="ctr" anchorCtr="1"/>
+          <a:lstStyle/>
+          <a:p>
+            <a:pPr>
+              <a:defRPr sz="1400" b="0" i="0" u="none" strike="noStrike" kern="1200" spc="0" baseline="0">
+                <a:solidFill>
+                  <a:schemeClr val="tx1">
+                    <a:lumMod val="65000"/>
+                    <a:lumOff val="35000"/>
+                  </a:schemeClr>
+                </a:solidFill>
+                <a:latin typeface="+mn-lt"/>
+                <a:ea typeface="+mn-ea"/>
+                <a:cs typeface="+mn-cs"/>
+              </a:defRPr>
+            </a:pPr>
+            <a:r>
+              <a:rPr lang="en-US" altLang="zh-CN"/>
+              <a:t>Bitwise Inversion on Linux</a:t>
+            </a:r>
+          </a:p>
+        </c:rich>
+      </c:tx>
+      <c:overlay val="0"/>
+      <c:spPr>
+        <a:noFill/>
+        <a:ln>
+          <a:noFill/>
+        </a:ln>
+        <a:effectLst/>
+      </c:spPr>
+      <c:txPr>
+        <a:bodyPr rot="0" spcFirstLastPara="1" vertOverflow="ellipsis" vert="horz" wrap="square" anchor="ctr" anchorCtr="1"/>
+        <a:lstStyle/>
+        <a:p>
+          <a:pPr>
+            <a:defRPr sz="1400" b="0" i="0" u="none" strike="noStrike" kern="1200" spc="0" baseline="0">
+              <a:solidFill>
+                <a:schemeClr val="tx1">
+                  <a:lumMod val="65000"/>
+                  <a:lumOff val="35000"/>
+                </a:schemeClr>
+              </a:solidFill>
+              <a:latin typeface="+mn-lt"/>
+              <a:ea typeface="+mn-ea"/>
+              <a:cs typeface="+mn-cs"/>
+            </a:defRPr>
+          </a:pPr>
+          <a:endParaRPr lang="en-US"/>
+        </a:p>
+      </c:txPr>
+    </c:title>
+    <c:autoTitleDeleted val="0"/>
+    <c:plotArea>
+      <c:layout/>
+      <c:lineChart>
+        <c:grouping val="standard"/>
+        <c:varyColors val="0"/>
+        <c:ser>
+          <c:idx val="0"/>
+          <c:order val="0"/>
+          <c:tx>
+            <c:strRef>
+              <c:f>Sheet1!$A$2</c:f>
+              <c:strCache>
+                <c:ptCount val="1"/>
+                <c:pt idx="0">
+                  <c:v>time consumed(nsecs)</c:v>
+                </c:pt>
+              </c:strCache>
+            </c:strRef>
+          </c:tx>
+          <c:spPr>
+            <a:ln w="28575" cap="rnd">
+              <a:solidFill>
+                <a:schemeClr val="accent1"/>
+              </a:solidFill>
+              <a:round/>
+            </a:ln>
+            <a:effectLst/>
+          </c:spPr>
+          <c:marker>
+            <c:symbol val="none"/>
+          </c:marker>
+          <c:cat>
+            <c:strRef>
+              <c:f>Sheet1!$B$1:$G$1</c:f>
+              <c:strCache>
+                <c:ptCount val="6"/>
+                <c:pt idx="0">
+                  <c:v>0x10</c:v>
+                </c:pt>
+                <c:pt idx="1">
+                  <c:v>0x20</c:v>
+                </c:pt>
+                <c:pt idx="2">
+                  <c:v>0x30</c:v>
+                </c:pt>
+                <c:pt idx="3">
+                  <c:v>0x40</c:v>
+                </c:pt>
+                <c:pt idx="4">
+                  <c:v>0x50</c:v>
+                </c:pt>
+                <c:pt idx="5">
+                  <c:v>0x60</c:v>
+                </c:pt>
+              </c:strCache>
+            </c:strRef>
+          </c:cat>
+          <c:val>
+            <c:numRef>
+              <c:f>Sheet1!$B$2:$G$2</c:f>
+              <c:numCache>
+                <c:formatCode>General</c:formatCode>
+                <c:ptCount val="6"/>
+                <c:pt idx="0">
+                  <c:v>615</c:v>
+                </c:pt>
+                <c:pt idx="1">
+                  <c:v>742</c:v>
+                </c:pt>
+                <c:pt idx="2">
+                  <c:v>838</c:v>
+                </c:pt>
+                <c:pt idx="3">
+                  <c:v>1002</c:v>
+                </c:pt>
+                <c:pt idx="4">
+                  <c:v>1167</c:v>
+                </c:pt>
+                <c:pt idx="5">
+                  <c:v>1267</c:v>
+                </c:pt>
+              </c:numCache>
+            </c:numRef>
+          </c:val>
+          <c:smooth val="0"/>
+          <c:extLst>
+            <c:ext xmlns:c16="http://schemas.microsoft.com/office/drawing/2014/chart" uri="{C3380CC4-5D6E-409C-BE32-E72D297353CC}">
+              <c16:uniqueId val="{00000000-4C73-42CF-834A-54CDCC9D713A}"/>
+            </c:ext>
+          </c:extLst>
+        </c:ser>
+        <c:dLbls>
+          <c:showLegendKey val="0"/>
+          <c:showVal val="0"/>
+          <c:showCatName val="0"/>
+          <c:showSerName val="0"/>
+          <c:showPercent val="0"/>
+          <c:showBubbleSize val="0"/>
+        </c:dLbls>
+        <c:smooth val="0"/>
+        <c:axId val="741495544"/>
+        <c:axId val="741490744"/>
+      </c:lineChart>
+      <c:catAx>
+        <c:axId val="741495544"/>
+        <c:scaling>
+          <c:orientation val="minMax"/>
+        </c:scaling>
+        <c:delete val="0"/>
+        <c:axPos val="b"/>
+        <c:title>
+          <c:tx>
+            <c:rich>
+              <a:bodyPr rot="0" spcFirstLastPara="1" vertOverflow="ellipsis" vert="horz" wrap="square" anchor="ctr" anchorCtr="1"/>
+              <a:lstStyle/>
+              <a:p>
+                <a:pPr>
+                  <a:defRPr sz="1000" b="0" i="0" u="none" strike="noStrike" kern="1200" baseline="0">
+                    <a:solidFill>
+                      <a:schemeClr val="tx1">
+                        <a:lumMod val="65000"/>
+                        <a:lumOff val="35000"/>
+                      </a:schemeClr>
+                    </a:solidFill>
+                    <a:latin typeface="+mn-lt"/>
+                    <a:ea typeface="+mn-ea"/>
+                    <a:cs typeface="+mn-cs"/>
+                  </a:defRPr>
+                </a:pPr>
+                <a:r>
+                  <a:rPr lang="en-US" altLang="zh-CN"/>
+                  <a:t>block size in words</a:t>
+                </a:r>
+                <a:endParaRPr lang="zh-CN" altLang="en-US"/>
+              </a:p>
+            </c:rich>
+          </c:tx>
+          <c:overlay val="0"/>
+          <c:spPr>
+            <a:noFill/>
+            <a:ln>
+              <a:noFill/>
+            </a:ln>
+            <a:effectLst/>
+          </c:spPr>
+          <c:txPr>
+            <a:bodyPr rot="0" spcFirstLastPara="1" vertOverflow="ellipsis" vert="horz" wrap="square" anchor="ctr" anchorCtr="1"/>
+            <a:lstStyle/>
+            <a:p>
+              <a:pPr>
+                <a:defRPr sz="1000" b="0" i="0" u="none" strike="noStrike" kern="1200" baseline="0">
+                  <a:solidFill>
+                    <a:schemeClr val="tx1">
+                      <a:lumMod val="65000"/>
+                      <a:lumOff val="35000"/>
+                    </a:schemeClr>
+                  </a:solidFill>
+                  <a:latin typeface="+mn-lt"/>
+                  <a:ea typeface="+mn-ea"/>
+                  <a:cs typeface="+mn-cs"/>
+                </a:defRPr>
+              </a:pPr>
+              <a:endParaRPr lang="en-US"/>
+            </a:p>
+          </c:txPr>
+        </c:title>
+        <c:numFmt formatCode="General" sourceLinked="1"/>
+        <c:majorTickMark val="none"/>
+        <c:minorTickMark val="none"/>
+        <c:tickLblPos val="nextTo"/>
+        <c:spPr>
+          <a:noFill/>
+          <a:ln w="9525" cap="flat" cmpd="sng" algn="ctr">
+            <a:solidFill>
+              <a:schemeClr val="tx1">
+                <a:lumMod val="15000"/>
+                <a:lumOff val="85000"/>
+              </a:schemeClr>
+            </a:solidFill>
+            <a:round/>
+          </a:ln>
+          <a:effectLst/>
+        </c:spPr>
+        <c:txPr>
+          <a:bodyPr rot="-60000000" spcFirstLastPara="1" vertOverflow="ellipsis" vert="horz" wrap="square" anchor="ctr" anchorCtr="1"/>
+          <a:lstStyle/>
+          <a:p>
+            <a:pPr>
+              <a:defRPr sz="900" b="0" i="0" u="none" strike="noStrike" kern="1200" baseline="0">
+                <a:solidFill>
+                  <a:schemeClr val="tx1">
+                    <a:lumMod val="65000"/>
+                    <a:lumOff val="35000"/>
+                  </a:schemeClr>
+                </a:solidFill>
+                <a:latin typeface="+mn-lt"/>
+                <a:ea typeface="+mn-ea"/>
+                <a:cs typeface="+mn-cs"/>
+              </a:defRPr>
+            </a:pPr>
+            <a:endParaRPr lang="en-US"/>
+          </a:p>
+        </c:txPr>
+        <c:crossAx val="741490744"/>
+        <c:crosses val="autoZero"/>
+        <c:auto val="1"/>
+        <c:lblAlgn val="ctr"/>
+        <c:lblOffset val="100"/>
+        <c:noMultiLvlLbl val="0"/>
+      </c:catAx>
+      <c:valAx>
+        <c:axId val="741490744"/>
+        <c:scaling>
+          <c:orientation val="minMax"/>
+        </c:scaling>
+        <c:delete val="0"/>
+        <c:axPos val="l"/>
+        <c:majorGridlines>
+          <c:spPr>
+            <a:ln w="9525" cap="flat" cmpd="sng" algn="ctr">
+              <a:solidFill>
+                <a:schemeClr val="tx1">
+                  <a:lumMod val="15000"/>
+                  <a:lumOff val="85000"/>
+                </a:schemeClr>
+              </a:solidFill>
+              <a:round/>
+            </a:ln>
+            <a:effectLst/>
+          </c:spPr>
+        </c:majorGridlines>
+        <c:title>
+          <c:tx>
+            <c:rich>
+              <a:bodyPr rot="-5400000" spcFirstLastPara="1" vertOverflow="ellipsis" vert="horz" wrap="square" anchor="ctr" anchorCtr="1"/>
+              <a:lstStyle/>
+              <a:p>
+                <a:pPr>
+                  <a:defRPr sz="1000" b="0" i="0" u="none" strike="noStrike" kern="1200" baseline="0">
+                    <a:solidFill>
+                      <a:schemeClr val="tx1">
+                        <a:lumMod val="65000"/>
+                        <a:lumOff val="35000"/>
+                      </a:schemeClr>
+                    </a:solidFill>
+                    <a:latin typeface="+mn-lt"/>
+                    <a:ea typeface="+mn-ea"/>
+                    <a:cs typeface="+mn-cs"/>
+                  </a:defRPr>
+                </a:pPr>
+                <a:r>
+                  <a:rPr lang="en-US" altLang="zh-CN"/>
+                  <a:t>time consumed(nsecs)</a:t>
+                </a:r>
+                <a:endParaRPr lang="zh-CN" altLang="en-US"/>
+              </a:p>
+            </c:rich>
+          </c:tx>
+          <c:overlay val="0"/>
+          <c:spPr>
+            <a:noFill/>
+            <a:ln>
+              <a:noFill/>
+            </a:ln>
+            <a:effectLst/>
+          </c:spPr>
+          <c:txPr>
+            <a:bodyPr rot="-5400000" spcFirstLastPara="1" vertOverflow="ellipsis" vert="horz" wrap="square" anchor="ctr" anchorCtr="1"/>
+            <a:lstStyle/>
+            <a:p>
+              <a:pPr>
+                <a:defRPr sz="1000" b="0" i="0" u="none" strike="noStrike" kern="1200" baseline="0">
+                  <a:solidFill>
+                    <a:schemeClr val="tx1">
+                      <a:lumMod val="65000"/>
+                      <a:lumOff val="35000"/>
+                    </a:schemeClr>
+                  </a:solidFill>
+                  <a:latin typeface="+mn-lt"/>
+                  <a:ea typeface="+mn-ea"/>
+                  <a:cs typeface="+mn-cs"/>
+                </a:defRPr>
+              </a:pPr>
+              <a:endParaRPr lang="en-US"/>
+            </a:p>
+          </c:txPr>
+        </c:title>
+        <c:numFmt formatCode="General" sourceLinked="1"/>
+        <c:majorTickMark val="none"/>
+        <c:minorTickMark val="none"/>
+        <c:tickLblPos val="nextTo"/>
+        <c:spPr>
+          <a:noFill/>
+          <a:ln>
+            <a:noFill/>
+          </a:ln>
+          <a:effectLst/>
+        </c:spPr>
+        <c:txPr>
+          <a:bodyPr rot="-60000000" spcFirstLastPara="1" vertOverflow="ellipsis" vert="horz" wrap="square" anchor="ctr" anchorCtr="1"/>
+          <a:lstStyle/>
+          <a:p>
+            <a:pPr>
+              <a:defRPr sz="900" b="0" i="0" u="none" strike="noStrike" kern="1200" baseline="0">
+                <a:solidFill>
+                  <a:schemeClr val="tx1">
+                    <a:lumMod val="65000"/>
+                    <a:lumOff val="35000"/>
+                  </a:schemeClr>
+                </a:solidFill>
+                <a:latin typeface="+mn-lt"/>
+                <a:ea typeface="+mn-ea"/>
+                <a:cs typeface="+mn-cs"/>
+              </a:defRPr>
+            </a:pPr>
+            <a:endParaRPr lang="en-US"/>
+          </a:p>
+        </c:txPr>
+        <c:crossAx val="741495544"/>
+        <c:crosses val="autoZero"/>
+        <c:crossBetween val="between"/>
+      </c:valAx>
+      <c:spPr>
+        <a:noFill/>
+        <a:ln>
+          <a:noFill/>
+        </a:ln>
+        <a:effectLst/>
+      </c:spPr>
+    </c:plotArea>
+    <c:plotVisOnly val="1"/>
+    <c:dispBlanksAs val="gap"/>
+    <c:extLst>
+      <c:ext xmlns:c16r3="http://schemas.microsoft.com/office/drawing/2017/03/chart" uri="{56B9EC1D-385E-4148-901F-78D8002777C0}">
+        <c16r3:dataDisplayOptions16>
+          <c16r3:dispNaAsBlank val="1"/>
+        </c16r3:dataDisplayOptions16>
+      </c:ext>
+    </c:extLst>
+    <c:showDLblsOverMax val="0"/>
+  </c:chart>
+  <c:spPr>
+    <a:solidFill>
+      <a:schemeClr val="bg1"/>
+    </a:solidFill>
+    <a:ln w="9525" cap="flat" cmpd="sng" algn="ctr">
+      <a:solidFill>
+        <a:schemeClr val="tx1">
+          <a:lumMod val="15000"/>
+          <a:lumOff val="85000"/>
+        </a:schemeClr>
+      </a:solidFill>
+      <a:round/>
+    </a:ln>
+    <a:effectLst/>
+  </c:spPr>
+  <c:txPr>
+    <a:bodyPr/>
+    <a:lstStyle/>
+    <a:p>
+      <a:pPr>
+        <a:defRPr/>
+      </a:pPr>
+      <a:endParaRPr lang="en-US"/>
+    </a:p>
+  </c:txPr>
+  <c:externalData r:id="rId3">
+    <c:autoUpdate val="0"/>
+  </c:externalData>
+</c:chartSpace>
+</file>
+
+<file path=word/charts/chart2.xml><?xml version="1.0" encoding="utf-8"?>
+<c:chartSpace xmlns:c="http://schemas.openxmlformats.org/drawingml/2006/chart" xmlns:a="http://schemas.openxmlformats.org/drawingml/2006/main" xmlns:r="http://schemas.openxmlformats.org/officeDocument/2006/relationships" xmlns:c16r2="http://schemas.microsoft.com/office/drawing/2015/06/chart">
+  <c:date1904 val="0"/>
+  <c:lang val="zh-CN"/>
+  <c:roundedCorners val="0"/>
+  <mc:AlternateContent xmlns:mc="http://schemas.openxmlformats.org/markup-compatibility/2006">
+    <mc:Choice xmlns:c14="http://schemas.microsoft.com/office/drawing/2007/8/2/chart" Requires="c14">
+      <c14:style val="102"/>
+    </mc:Choice>
+    <mc:Fallback>
+      <c:style val="2"/>
+    </mc:Fallback>
+  </mc:AlternateContent>
+  <c:chart>
+    <c:title>
+      <c:tx>
+        <c:rich>
+          <a:bodyPr rot="0" spcFirstLastPara="1" vertOverflow="ellipsis" vert="horz" wrap="square" anchor="ctr" anchorCtr="1"/>
+          <a:lstStyle/>
+          <a:p>
+            <a:pPr>
+              <a:defRPr sz="1400" b="0" i="0" u="none" strike="noStrike" kern="1200" spc="0" baseline="0">
+                <a:solidFill>
+                  <a:schemeClr val="tx1">
+                    <a:lumMod val="65000"/>
+                    <a:lumOff val="35000"/>
+                  </a:schemeClr>
+                </a:solidFill>
+                <a:latin typeface="+mn-lt"/>
+                <a:ea typeface="+mn-ea"/>
+                <a:cs typeface="+mn-cs"/>
+              </a:defRPr>
+            </a:pPr>
+            <a:r>
+              <a:rPr lang="en-US" sz="1400" b="0" i="0" baseline="0">
+                <a:effectLst/>
+              </a:rPr>
+              <a:t>Bitwise Inversion on FRDM</a:t>
+            </a:r>
+            <a:endParaRPr lang="en-US" sz="1100">
+              <a:effectLst/>
+            </a:endParaRPr>
+          </a:p>
+        </c:rich>
+      </c:tx>
+      <c:overlay val="0"/>
+      <c:spPr>
+        <a:noFill/>
+        <a:ln>
+          <a:noFill/>
+        </a:ln>
+        <a:effectLst/>
+      </c:spPr>
+      <c:txPr>
+        <a:bodyPr rot="0" spcFirstLastPara="1" vertOverflow="ellipsis" vert="horz" wrap="square" anchor="ctr" anchorCtr="1"/>
+        <a:lstStyle/>
+        <a:p>
+          <a:pPr>
+            <a:defRPr sz="1400" b="0" i="0" u="none" strike="noStrike" kern="1200" spc="0" baseline="0">
+              <a:solidFill>
+                <a:schemeClr val="tx1">
+                  <a:lumMod val="65000"/>
+                  <a:lumOff val="35000"/>
+                </a:schemeClr>
+              </a:solidFill>
+              <a:latin typeface="+mn-lt"/>
+              <a:ea typeface="+mn-ea"/>
+              <a:cs typeface="+mn-cs"/>
+            </a:defRPr>
+          </a:pPr>
+          <a:endParaRPr lang="en-US"/>
+        </a:p>
+      </c:txPr>
+    </c:title>
+    <c:autoTitleDeleted val="0"/>
+    <c:plotArea>
+      <c:layout/>
+      <c:lineChart>
+        <c:grouping val="standard"/>
+        <c:varyColors val="0"/>
+        <c:ser>
+          <c:idx val="0"/>
+          <c:order val="0"/>
+          <c:tx>
+            <c:strRef>
+              <c:f>Sheet1!$A$31</c:f>
+              <c:strCache>
+                <c:ptCount val="1"/>
+                <c:pt idx="0">
+                  <c:v>time consumed(usec)</c:v>
+                </c:pt>
+              </c:strCache>
+            </c:strRef>
+          </c:tx>
+          <c:spPr>
+            <a:ln w="28575" cap="rnd">
+              <a:solidFill>
+                <a:schemeClr val="accent1"/>
+              </a:solidFill>
+              <a:round/>
+            </a:ln>
+            <a:effectLst/>
+          </c:spPr>
+          <c:marker>
+            <c:symbol val="none"/>
+          </c:marker>
+          <c:cat>
+            <c:strRef>
+              <c:f>Sheet1!$B$30:$G$30</c:f>
+              <c:strCache>
+                <c:ptCount val="6"/>
+                <c:pt idx="0">
+                  <c:v>0x10</c:v>
+                </c:pt>
+                <c:pt idx="1">
+                  <c:v>0x20</c:v>
+                </c:pt>
+                <c:pt idx="2">
+                  <c:v>0x30</c:v>
+                </c:pt>
+                <c:pt idx="3">
+                  <c:v>0x40</c:v>
+                </c:pt>
+                <c:pt idx="4">
+                  <c:v>0x50</c:v>
+                </c:pt>
+                <c:pt idx="5">
+                  <c:v>0x60</c:v>
+                </c:pt>
+              </c:strCache>
+            </c:strRef>
+          </c:cat>
+          <c:val>
+            <c:numRef>
+              <c:f>Sheet1!$B$31:$G$31</c:f>
+              <c:numCache>
+                <c:formatCode>General</c:formatCode>
+                <c:ptCount val="6"/>
+                <c:pt idx="0">
+                  <c:v>50</c:v>
+                </c:pt>
+                <c:pt idx="1">
+                  <c:v>100</c:v>
+                </c:pt>
+                <c:pt idx="2">
+                  <c:v>140</c:v>
+                </c:pt>
+                <c:pt idx="3">
+                  <c:v>190</c:v>
+                </c:pt>
+                <c:pt idx="4">
+                  <c:v>230</c:v>
+                </c:pt>
+                <c:pt idx="5">
+                  <c:v>280</c:v>
+                </c:pt>
+              </c:numCache>
+            </c:numRef>
+          </c:val>
+          <c:smooth val="0"/>
+          <c:extLst>
+            <c:ext xmlns:c16="http://schemas.microsoft.com/office/drawing/2014/chart" uri="{C3380CC4-5D6E-409C-BE32-E72D297353CC}">
+              <c16:uniqueId val="{00000000-2F95-49CA-89B1-FA1676416F49}"/>
+            </c:ext>
+          </c:extLst>
+        </c:ser>
+        <c:dLbls>
+          <c:showLegendKey val="0"/>
+          <c:showVal val="0"/>
+          <c:showCatName val="0"/>
+          <c:showSerName val="0"/>
+          <c:showPercent val="0"/>
+          <c:showBubbleSize val="0"/>
+        </c:dLbls>
+        <c:smooth val="0"/>
+        <c:axId val="250950320"/>
+        <c:axId val="250951920"/>
+      </c:lineChart>
+      <c:catAx>
+        <c:axId val="250950320"/>
+        <c:scaling>
+          <c:orientation val="minMax"/>
+        </c:scaling>
+        <c:delete val="0"/>
+        <c:axPos val="b"/>
+        <c:title>
+          <c:tx>
+            <c:rich>
+              <a:bodyPr rot="0" spcFirstLastPara="1" vertOverflow="ellipsis" vert="horz" wrap="square" anchor="ctr" anchorCtr="1"/>
+              <a:lstStyle/>
+              <a:p>
+                <a:pPr>
+                  <a:defRPr sz="1000" b="0" i="0" u="none" strike="noStrike" kern="1200" baseline="0">
+                    <a:solidFill>
+                      <a:schemeClr val="tx1">
+                        <a:lumMod val="65000"/>
+                        <a:lumOff val="35000"/>
+                      </a:schemeClr>
+                    </a:solidFill>
+                    <a:latin typeface="+mn-lt"/>
+                    <a:ea typeface="+mn-ea"/>
+                    <a:cs typeface="+mn-cs"/>
+                  </a:defRPr>
+                </a:pPr>
+                <a:r>
+                  <a:rPr lang="en-US" altLang="zh-CN"/>
+                  <a:t>block size in words</a:t>
+                </a:r>
+                <a:endParaRPr lang="zh-CN" altLang="en-US"/>
+              </a:p>
+            </c:rich>
+          </c:tx>
+          <c:layout>
+            <c:manualLayout>
+              <c:xMode val="edge"/>
+              <c:yMode val="edge"/>
+              <c:x val="0.43622090988626427"/>
+              <c:y val="0.86819021237303784"/>
+            </c:manualLayout>
+          </c:layout>
+          <c:overlay val="0"/>
+          <c:spPr>
+            <a:noFill/>
+            <a:ln>
+              <a:noFill/>
+            </a:ln>
+            <a:effectLst/>
+          </c:spPr>
+          <c:txPr>
+            <a:bodyPr rot="0" spcFirstLastPara="1" vertOverflow="ellipsis" vert="horz" wrap="square" anchor="ctr" anchorCtr="1"/>
+            <a:lstStyle/>
+            <a:p>
+              <a:pPr>
+                <a:defRPr sz="1000" b="0" i="0" u="none" strike="noStrike" kern="1200" baseline="0">
+                  <a:solidFill>
+                    <a:schemeClr val="tx1">
+                      <a:lumMod val="65000"/>
+                      <a:lumOff val="35000"/>
+                    </a:schemeClr>
+                  </a:solidFill>
+                  <a:latin typeface="+mn-lt"/>
+                  <a:ea typeface="+mn-ea"/>
+                  <a:cs typeface="+mn-cs"/>
+                </a:defRPr>
+              </a:pPr>
+              <a:endParaRPr lang="en-US"/>
+            </a:p>
+          </c:txPr>
+        </c:title>
+        <c:numFmt formatCode="General" sourceLinked="1"/>
+        <c:majorTickMark val="none"/>
+        <c:minorTickMark val="none"/>
+        <c:tickLblPos val="nextTo"/>
+        <c:spPr>
+          <a:noFill/>
+          <a:ln w="9525" cap="flat" cmpd="sng" algn="ctr">
+            <a:solidFill>
+              <a:schemeClr val="tx1">
+                <a:lumMod val="15000"/>
+                <a:lumOff val="85000"/>
+              </a:schemeClr>
+            </a:solidFill>
+            <a:round/>
+          </a:ln>
+          <a:effectLst/>
+        </c:spPr>
+        <c:txPr>
+          <a:bodyPr rot="-60000000" spcFirstLastPara="1" vertOverflow="ellipsis" vert="horz" wrap="square" anchor="ctr" anchorCtr="1"/>
+          <a:lstStyle/>
+          <a:p>
+            <a:pPr>
+              <a:defRPr sz="900" b="0" i="0" u="none" strike="noStrike" kern="1200" baseline="0">
+                <a:solidFill>
+                  <a:schemeClr val="tx1">
+                    <a:lumMod val="65000"/>
+                    <a:lumOff val="35000"/>
+                  </a:schemeClr>
+                </a:solidFill>
+                <a:latin typeface="+mn-lt"/>
+                <a:ea typeface="+mn-ea"/>
+                <a:cs typeface="+mn-cs"/>
+              </a:defRPr>
+            </a:pPr>
+            <a:endParaRPr lang="en-US"/>
+          </a:p>
+        </c:txPr>
+        <c:crossAx val="250951920"/>
+        <c:crosses val="autoZero"/>
+        <c:auto val="1"/>
+        <c:lblAlgn val="ctr"/>
+        <c:lblOffset val="100"/>
+        <c:noMultiLvlLbl val="0"/>
+      </c:catAx>
+      <c:valAx>
+        <c:axId val="250951920"/>
+        <c:scaling>
+          <c:orientation val="minMax"/>
+        </c:scaling>
+        <c:delete val="0"/>
+        <c:axPos val="l"/>
+        <c:majorGridlines>
+          <c:spPr>
+            <a:ln w="9525" cap="flat" cmpd="sng" algn="ctr">
+              <a:solidFill>
+                <a:schemeClr val="tx1">
+                  <a:lumMod val="15000"/>
+                  <a:lumOff val="85000"/>
+                </a:schemeClr>
+              </a:solidFill>
+              <a:round/>
+            </a:ln>
+            <a:effectLst/>
+          </c:spPr>
+        </c:majorGridlines>
+        <c:title>
+          <c:tx>
+            <c:rich>
+              <a:bodyPr rot="-5400000" spcFirstLastPara="1" vertOverflow="ellipsis" vert="horz" wrap="square" anchor="ctr" anchorCtr="1"/>
+              <a:lstStyle/>
+              <a:p>
+                <a:pPr>
+                  <a:defRPr sz="1000" b="0" i="0" u="none" strike="noStrike" kern="1200" baseline="0">
+                    <a:solidFill>
+                      <a:schemeClr val="tx1">
+                        <a:lumMod val="65000"/>
+                        <a:lumOff val="35000"/>
+                      </a:schemeClr>
+                    </a:solidFill>
+                    <a:latin typeface="+mn-lt"/>
+                    <a:ea typeface="+mn-ea"/>
+                    <a:cs typeface="+mn-cs"/>
+                  </a:defRPr>
+                </a:pPr>
+                <a:r>
+                  <a:rPr lang="en-US" sz="1100" b="0" i="0" baseline="0">
+                    <a:effectLst/>
+                  </a:rPr>
+                  <a:t>time consumed(usecs)</a:t>
+                </a:r>
+                <a:endParaRPr lang="en-US" sz="600">
+                  <a:effectLst/>
+                </a:endParaRPr>
+              </a:p>
+            </c:rich>
+          </c:tx>
+          <c:overlay val="0"/>
+          <c:spPr>
+            <a:noFill/>
+            <a:ln>
+              <a:noFill/>
+            </a:ln>
+            <a:effectLst/>
+          </c:spPr>
+          <c:txPr>
+            <a:bodyPr rot="-5400000" spcFirstLastPara="1" vertOverflow="ellipsis" vert="horz" wrap="square" anchor="ctr" anchorCtr="1"/>
+            <a:lstStyle/>
+            <a:p>
+              <a:pPr>
+                <a:defRPr sz="1000" b="0" i="0" u="none" strike="noStrike" kern="1200" baseline="0">
+                  <a:solidFill>
+                    <a:schemeClr val="tx1">
+                      <a:lumMod val="65000"/>
+                      <a:lumOff val="35000"/>
+                    </a:schemeClr>
+                  </a:solidFill>
+                  <a:latin typeface="+mn-lt"/>
+                  <a:ea typeface="+mn-ea"/>
+                  <a:cs typeface="+mn-cs"/>
+                </a:defRPr>
+              </a:pPr>
+              <a:endParaRPr lang="en-US"/>
+            </a:p>
+          </c:txPr>
+        </c:title>
+        <c:numFmt formatCode="General" sourceLinked="1"/>
+        <c:majorTickMark val="none"/>
+        <c:minorTickMark val="none"/>
+        <c:tickLblPos val="nextTo"/>
+        <c:spPr>
+          <a:noFill/>
+          <a:ln>
+            <a:noFill/>
+          </a:ln>
+          <a:effectLst/>
+        </c:spPr>
+        <c:txPr>
+          <a:bodyPr rot="-60000000" spcFirstLastPara="1" vertOverflow="ellipsis" vert="horz" wrap="square" anchor="ctr" anchorCtr="1"/>
+          <a:lstStyle/>
+          <a:p>
+            <a:pPr>
+              <a:defRPr sz="900" b="0" i="0" u="none" strike="noStrike" kern="1200" baseline="0">
+                <a:solidFill>
+                  <a:schemeClr val="tx1">
+                    <a:lumMod val="65000"/>
+                    <a:lumOff val="35000"/>
+                  </a:schemeClr>
+                </a:solidFill>
+                <a:latin typeface="+mn-lt"/>
+                <a:ea typeface="+mn-ea"/>
+                <a:cs typeface="+mn-cs"/>
+              </a:defRPr>
+            </a:pPr>
+            <a:endParaRPr lang="en-US"/>
+          </a:p>
+        </c:txPr>
+        <c:crossAx val="250950320"/>
+        <c:crosses val="autoZero"/>
+        <c:crossBetween val="between"/>
+      </c:valAx>
+      <c:spPr>
+        <a:noFill/>
+        <a:ln>
+          <a:noFill/>
+        </a:ln>
+        <a:effectLst/>
+      </c:spPr>
+    </c:plotArea>
+    <c:plotVisOnly val="1"/>
+    <c:dispBlanksAs val="gap"/>
+    <c:extLst>
+      <c:ext xmlns:c16r3="http://schemas.microsoft.com/office/drawing/2017/03/chart" uri="{56B9EC1D-385E-4148-901F-78D8002777C0}">
+        <c16r3:dataDisplayOptions16>
+          <c16r3:dispNaAsBlank val="1"/>
+        </c16r3:dataDisplayOptions16>
+      </c:ext>
+    </c:extLst>
+    <c:showDLblsOverMax val="0"/>
+  </c:chart>
+  <c:spPr>
+    <a:solidFill>
+      <a:schemeClr val="bg1"/>
+    </a:solidFill>
+    <a:ln w="9525" cap="flat" cmpd="sng" algn="ctr">
+      <a:solidFill>
+        <a:schemeClr val="tx1">
+          <a:lumMod val="15000"/>
+          <a:lumOff val="85000"/>
+        </a:schemeClr>
+      </a:solidFill>
+      <a:round/>
+    </a:ln>
+    <a:effectLst/>
+  </c:spPr>
+  <c:txPr>
+    <a:bodyPr/>
+    <a:lstStyle/>
+    <a:p>
+      <a:pPr>
+        <a:defRPr/>
+      </a:pPr>
+      <a:endParaRPr lang="en-US"/>
+    </a:p>
+  </c:txPr>
+  <c:externalData r:id="rId3">
+    <c:autoUpdate val="0"/>
+  </c:externalData>
+</c:chartSpace>
+</file>
+
+<file path=word/charts/colors1.xml><?xml version="1.0" encoding="utf-8"?>
+<cs:colorStyle xmlns:cs="http://schemas.microsoft.com/office/drawing/2012/chartStyle" xmlns:a="http://schemas.openxmlformats.org/drawingml/2006/main" meth="cycle" id="10">
+  <a:schemeClr val="accent1"/>
+  <a:schemeClr val="accent2"/>
+  <a:schemeClr val="accent3"/>
+  <a:schemeClr val="accent4"/>
+  <a:schemeClr val="accent5"/>
+  <a:schemeClr val="accent6"/>
+  <cs:variation/>
+  <cs:variation>
+    <a:lumMod val="60000"/>
+  </cs:variation>
+  <cs:variation>
+    <a:lumMod val="80000"/>
+    <a:lumOff val="20000"/>
+  </cs:variation>
+  <cs:variation>
+    <a:lumMod val="80000"/>
+  </cs:variation>
+  <cs:variation>
+    <a:lumMod val="60000"/>
+    <a:lumOff val="40000"/>
+  </cs:variation>
+  <cs:variation>
+    <a:lumMod val="50000"/>
+  </cs:variation>
+  <cs:variation>
+    <a:lumMod val="70000"/>
+    <a:lumOff val="30000"/>
+  </cs:variation>
+  <cs:variation>
+    <a:lumMod val="70000"/>
+  </cs:variation>
+  <cs:variation>
+    <a:lumMod val="50000"/>
+    <a:lumOff val="50000"/>
+  </cs:variation>
+</cs:colorStyle>
+</file>
+
+<file path=word/charts/colors2.xml><?xml version="1.0" encoding="utf-8"?>
+<cs:colorStyle xmlns:cs="http://schemas.microsoft.com/office/drawing/2012/chartStyle" xmlns:a="http://schemas.openxmlformats.org/drawingml/2006/main" meth="cycle" id="10">
+  <a:schemeClr val="accent1"/>
+  <a:schemeClr val="accent2"/>
+  <a:schemeClr val="accent3"/>
+  <a:schemeClr val="accent4"/>
+  <a:schemeClr val="accent5"/>
+  <a:schemeClr val="accent6"/>
+  <cs:variation/>
+  <cs:variation>
+    <a:lumMod val="60000"/>
+  </cs:variation>
+  <cs:variation>
+    <a:lumMod val="80000"/>
+    <a:lumOff val="20000"/>
+  </cs:variation>
+  <cs:variation>
+    <a:lumMod val="80000"/>
+  </cs:variation>
+  <cs:variation>
+    <a:lumMod val="60000"/>
+    <a:lumOff val="40000"/>
+  </cs:variation>
+  <cs:variation>
+    <a:lumMod val="50000"/>
+  </cs:variation>
+  <cs:variation>
+    <a:lumMod val="70000"/>
+    <a:lumOff val="30000"/>
+  </cs:variation>
+  <cs:variation>
+    <a:lumMod val="70000"/>
+  </cs:variation>
+  <cs:variation>
+    <a:lumMod val="50000"/>
+    <a:lumOff val="50000"/>
+  </cs:variation>
+</cs:colorStyle>
+</file>
+
+<file path=word/charts/style1.xml><?xml version="1.0" encoding="utf-8"?>
+<cs:chartStyle xmlns:cs="http://schemas.microsoft.com/office/drawing/2012/chartStyle" xmlns:a="http://schemas.openxmlformats.org/drawingml/2006/main" id="227">
+  <cs:axisTitle>
+    <cs:lnRef idx="0"/>
+    <cs:fillRef idx="0"/>
+    <cs:effectRef idx="0"/>
+    <cs:fontRef idx="minor">
+      <a:schemeClr val="tx1">
+        <a:lumMod val="65000"/>
+        <a:lumOff val="35000"/>
+      </a:schemeClr>
+    </cs:fontRef>
+    <cs:defRPr sz="1000" kern="1200"/>
+  </cs:axisTitle>
+  <cs:categoryAxis>
+    <cs:lnRef idx="0"/>
+    <cs:fillRef idx="0"/>
+    <cs:effectRef idx="0"/>
+    <cs:fontRef idx="minor">
+      <a:schemeClr val="tx1">
+        <a:lumMod val="65000"/>
+        <a:lumOff val="35000"/>
+      </a:schemeClr>
+    </cs:fontRef>
+    <cs:spPr>
+      <a:ln w="9525" cap="flat" cmpd="sng" algn="ctr">
+        <a:solidFill>
+          <a:schemeClr val="tx1">
+            <a:lumMod val="15000"/>
+            <a:lumOff val="85000"/>
+          </a:schemeClr>
+        </a:solidFill>
+        <a:round/>
+      </a:ln>
+    </cs:spPr>
+    <cs:defRPr sz="900" kern="1200"/>
+  </cs:categoryAxis>
+  <cs:chartArea mods="allowNoFillOverride allowNoLineOverride">
+    <cs:lnRef idx="0"/>
+    <cs:fillRef idx="0"/>
+    <cs:effectRef idx="0"/>
+    <cs:fontRef idx="minor">
+      <a:schemeClr val="tx1"/>
+    </cs:fontRef>
+    <cs:spPr>
+      <a:solidFill>
+        <a:schemeClr val="bg1"/>
+      </a:solidFill>
+      <a:ln w="9525" cap="flat" cmpd="sng" algn="ctr">
+        <a:solidFill>
+          <a:schemeClr val="tx1">
+            <a:lumMod val="15000"/>
+            <a:lumOff val="85000"/>
+          </a:schemeClr>
+        </a:solidFill>
+        <a:round/>
+      </a:ln>
+    </cs:spPr>
+    <cs:defRPr sz="1000" kern="1200"/>
+  </cs:chartArea>
+  <cs:dataLabel>
+    <cs:lnRef idx="0"/>
+    <cs:fillRef idx="0"/>
+    <cs:effectRef idx="0"/>
+    <cs:fontRef idx="minor">
+      <a:schemeClr val="tx1">
+        <a:lumMod val="75000"/>
+        <a:lumOff val="25000"/>
+      </a:schemeClr>
+    </cs:fontRef>
+    <cs:defRPr sz="900" kern="1200"/>
+  </cs:dataLabel>
+  <cs:dataLabelCallout>
+    <cs:lnRef idx="0"/>
+    <cs:fillRef idx="0"/>
+    <cs:effectRef idx="0"/>
+    <cs:fontRef idx="minor">
+      <a:schemeClr val="dk1">
+        <a:lumMod val="65000"/>
+        <a:lumOff val="35000"/>
+      </a:schemeClr>
+    </cs:fontRef>
+    <cs:spPr>
+      <a:solidFill>
+        <a:schemeClr val="lt1"/>
+      </a:solidFill>
+      <a:ln>
+        <a:solidFill>
+          <a:schemeClr val="dk1">
+            <a:lumMod val="25000"/>
+            <a:lumOff val="75000"/>
+          </a:schemeClr>
+        </a:solidFill>
+      </a:ln>
+    </cs:spPr>
+    <cs:defRPr sz="900" kern="1200"/>
+    <cs:bodyPr rot="0" spcFirstLastPara="1" vertOverflow="clip" horzOverflow="clip" vert="horz" wrap="square" lIns="36576" tIns="18288" rIns="36576" bIns="18288" anchor="ctr" anchorCtr="1">
+      <a:spAutoFit/>
+    </cs:bodyPr>
+  </cs:dataLabelCallout>
+  <cs:dataPoint>
+    <cs:lnRef idx="0"/>
+    <cs:fillRef idx="1">
+      <cs:styleClr val="auto"/>
+    </cs:fillRef>
+    <cs:effectRef idx="0"/>
+    <cs:fontRef idx="minor">
+      <a:schemeClr val="tx1"/>
+    </cs:fontRef>
+    <cs:spPr>
+      <a:solidFill>
+        <a:schemeClr val="phClr"/>
+      </a:solidFill>
+    </cs:spPr>
+  </cs:dataPoint>
+  <cs:dataPoint3D>
+    <cs:lnRef idx="0"/>
+    <cs:fillRef idx="1">
+      <cs:styleClr val="auto"/>
+    </cs:fillRef>
+    <cs:effectRef idx="0"/>
+    <cs:fontRef idx="minor">
+      <a:schemeClr val="tx1"/>
+    </cs:fontRef>
+    <cs:spPr>
+      <a:solidFill>
+        <a:schemeClr val="phClr"/>
+      </a:solidFill>
+    </cs:spPr>
+  </cs:dataPoint3D>
+  <cs:dataPointLine>
+    <cs:lnRef idx="0">
+      <cs:styleClr val="auto"/>
+    </cs:lnRef>
+    <cs:fillRef idx="1"/>
+    <cs:effectRef idx="0"/>
+    <cs:fontRef idx="minor">
+      <a:schemeClr val="tx1"/>
+    </cs:fontRef>
+    <cs:spPr>
+      <a:ln w="28575" cap="rnd">
+        <a:solidFill>
+          <a:schemeClr val="phClr"/>
+        </a:solidFill>
+        <a:round/>
+      </a:ln>
+    </cs:spPr>
+  </cs:dataPointLine>
+  <cs:dataPointMarker>
+    <cs:lnRef idx="0">
+      <cs:styleClr val="auto"/>
+    </cs:lnRef>
+    <cs:fillRef idx="1">
+      <cs:styleClr val="auto"/>
+    </cs:fillRef>
+    <cs:effectRef idx="0"/>
+    <cs:fontRef idx="minor">
+      <a:schemeClr val="tx1"/>
+    </cs:fontRef>
+    <cs:spPr>
+      <a:solidFill>
+        <a:schemeClr val="phClr"/>
+      </a:solidFill>
+      <a:ln w="9525">
+        <a:solidFill>
+          <a:schemeClr val="phClr"/>
+        </a:solidFill>
+      </a:ln>
+    </cs:spPr>
+  </cs:dataPointMarker>
+  <cs:dataPointMarkerLayout symbol="circle" size="5"/>
+  <cs:dataPointWireframe>
+    <cs:lnRef idx="0">
+      <cs:styleClr val="auto"/>
+    </cs:lnRef>
+    <cs:fillRef idx="1"/>
+    <cs:effectRef idx="0"/>
+    <cs:fontRef idx="minor">
+      <a:schemeClr val="tx1"/>
+    </cs:fontRef>
+    <cs:spPr>
+      <a:ln w="9525" cap="rnd">
+        <a:solidFill>
+          <a:schemeClr val="phClr"/>
+        </a:solidFill>
+        <a:round/>
+      </a:ln>
+    </cs:spPr>
+  </cs:dataPointWireframe>
+  <cs:dataTable>
+    <cs:lnRef idx="0"/>
+    <cs:fillRef idx="0"/>
+    <cs:effectRef idx="0"/>
+    <cs:fontRef idx="minor">
+      <a:schemeClr val="tx1">
+        <a:lumMod val="65000"/>
+        <a:lumOff val="35000"/>
+      </a:schemeClr>
+    </cs:fontRef>
+    <cs:spPr>
+      <a:noFill/>
+      <a:ln w="9525" cap="flat" cmpd="sng" algn="ctr">
+        <a:solidFill>
+          <a:schemeClr val="tx1">
+            <a:lumMod val="15000"/>
+            <a:lumOff val="85000"/>
+          </a:schemeClr>
+        </a:solidFill>
+        <a:round/>
+      </a:ln>
+    </cs:spPr>
+    <cs:defRPr sz="900" kern="1200"/>
+  </cs:dataTable>
+  <cs:downBar>
+    <cs:lnRef idx="0"/>
+    <cs:fillRef idx="0"/>
+    <cs:effectRef idx="0"/>
+    <cs:fontRef idx="minor">
+      <a:schemeClr val="dk1"/>
+    </cs:fontRef>
+    <cs:spPr>
+      <a:solidFill>
+        <a:schemeClr val="dk1">
+          <a:lumMod val="65000"/>
+          <a:lumOff val="35000"/>
+        </a:schemeClr>
+      </a:solidFill>
+      <a:ln w="9525">
+        <a:solidFill>
+          <a:schemeClr val="tx1">
+            <a:lumMod val="65000"/>
+            <a:lumOff val="35000"/>
+          </a:schemeClr>
+        </a:solidFill>
+      </a:ln>
+    </cs:spPr>
+  </cs:downBar>
+  <cs:dropLine>
+    <cs:lnRef idx="0"/>
+    <cs:fillRef idx="0"/>
+    <cs:effectRef idx="0"/>
+    <cs:fontRef idx="minor">
+      <a:schemeClr val="tx1"/>
+    </cs:fontRef>
+    <cs:spPr>
+      <a:ln w="9525" cap="flat" cmpd="sng" algn="ctr">
+        <a:solidFill>
+          <a:schemeClr val="tx1">
+            <a:lumMod val="35000"/>
+            <a:lumOff val="65000"/>
+          </a:schemeClr>
+        </a:solidFill>
+        <a:round/>
+      </a:ln>
+    </cs:spPr>
+  </cs:dropLine>
+  <cs:errorBar>
+    <cs:lnRef idx="0"/>
+    <cs:fillRef idx="0"/>
+    <cs:effectRef idx="0"/>
+    <cs:fontRef idx="minor">
+      <a:schemeClr val="tx1"/>
+    </cs:fontRef>
+    <cs:spPr>
+      <a:ln w="9525" cap="flat" cmpd="sng" algn="ctr">
+        <a:solidFill>
+          <a:schemeClr val="tx1">
+            <a:lumMod val="65000"/>
+            <a:lumOff val="35000"/>
+          </a:schemeClr>
+        </a:solidFill>
+        <a:round/>
+      </a:ln>
+    </cs:spPr>
+  </cs:errorBar>
+  <cs:floor>
+    <cs:lnRef idx="0"/>
+    <cs:fillRef idx="0"/>
+    <cs:effectRef idx="0"/>
+    <cs:fontRef idx="minor">
+      <a:schemeClr val="tx1"/>
+    </cs:fontRef>
+    <cs:spPr>
+      <a:noFill/>
+      <a:ln>
+        <a:noFill/>
+      </a:ln>
+    </cs:spPr>
+  </cs:floor>
+  <cs:gridlineMajor>
+    <cs:lnRef idx="0"/>
+    <cs:fillRef idx="0"/>
+    <cs:effectRef idx="0"/>
+    <cs:fontRef idx="minor">
+      <a:schemeClr val="tx1"/>
+    </cs:fontRef>
+    <cs:spPr>
+      <a:ln w="9525" cap="flat" cmpd="sng" algn="ctr">
+        <a:solidFill>
+          <a:schemeClr val="tx1">
+            <a:lumMod val="15000"/>
+            <a:lumOff val="85000"/>
+          </a:schemeClr>
+        </a:solidFill>
+        <a:round/>
+      </a:ln>
+    </cs:spPr>
+  </cs:gridlineMajor>
+  <cs:gridlineMinor>
+    <cs:lnRef idx="0"/>
+    <cs:fillRef idx="0"/>
+    <cs:effectRef idx="0"/>
+    <cs:fontRef idx="minor">
+      <a:schemeClr val="tx1"/>
+    </cs:fontRef>
+    <cs:spPr>
+      <a:ln w="9525" cap="flat" cmpd="sng" algn="ctr">
+        <a:solidFill>
+          <a:schemeClr val="tx1">
+            <a:lumMod val="5000"/>
+            <a:lumOff val="95000"/>
+          </a:schemeClr>
+        </a:solidFill>
+        <a:round/>
+      </a:ln>
+    </cs:spPr>
+  </cs:gridlineMinor>
+  <cs:hiLoLine>
+    <cs:lnRef idx="0"/>
+    <cs:fillRef idx="0"/>
+    <cs:effectRef idx="0"/>
+    <cs:fontRef idx="minor">
+      <a:schemeClr val="tx1"/>
+    </cs:fontRef>
+    <cs:spPr>
+      <a:ln w="9525" cap="flat" cmpd="sng" algn="ctr">
+        <a:solidFill>
+          <a:schemeClr val="tx1">
+            <a:lumMod val="75000"/>
+            <a:lumOff val="25000"/>
+          </a:schemeClr>
+        </a:solidFill>
+        <a:round/>
+      </a:ln>
+    </cs:spPr>
+  </cs:hiLoLine>
+  <cs:leaderLine>
+    <cs:lnRef idx="0"/>
+    <cs:fillRef idx="0"/>
+    <cs:effectRef idx="0"/>
+    <cs:fontRef idx="minor">
+      <a:schemeClr val="tx1"/>
+    </cs:fontRef>
+    <cs:spPr>
+      <a:ln w="9525" cap="flat" cmpd="sng" algn="ctr">
+        <a:solidFill>
+          <a:schemeClr val="tx1">
+            <a:lumMod val="35000"/>
+            <a:lumOff val="65000"/>
+          </a:schemeClr>
+        </a:solidFill>
+        <a:round/>
+      </a:ln>
+    </cs:spPr>
+  </cs:leaderLine>
+  <cs:legend>
+    <cs:lnRef idx="0"/>
+    <cs:fillRef idx="0"/>
+    <cs:effectRef idx="0"/>
+    <cs:fontRef idx="minor">
+      <a:schemeClr val="tx1">
+        <a:lumMod val="65000"/>
+        <a:lumOff val="35000"/>
+      </a:schemeClr>
+    </cs:fontRef>
+    <cs:defRPr sz="900" kern="1200"/>
+  </cs:legend>
+  <cs:plotArea mods="allowNoFillOverride allowNoLineOverride">
+    <cs:lnRef idx="0"/>
+    <cs:fillRef idx="0"/>
+    <cs:effectRef idx="0"/>
+    <cs:fontRef idx="minor">
+      <a:schemeClr val="tx1"/>
+    </cs:fontRef>
+  </cs:plotArea>
+  <cs:plotArea3D mods="allowNoFillOverride allowNoLineOverride">
+    <cs:lnRef idx="0"/>
+    <cs:fillRef idx="0"/>
+    <cs:effectRef idx="0"/>
+    <cs:fontRef idx="minor">
+      <a:schemeClr val="tx1"/>
+    </cs:fontRef>
+  </cs:plotArea3D>
+  <cs:seriesAxis>
+    <cs:lnRef idx="0"/>
+    <cs:fillRef idx="0"/>
+    <cs:effectRef idx="0"/>
+    <cs:fontRef idx="minor">
+      <a:schemeClr val="tx1">
+        <a:lumMod val="65000"/>
+        <a:lumOff val="35000"/>
+      </a:schemeClr>
+    </cs:fontRef>
+    <cs:defRPr sz="900" kern="1200"/>
+  </cs:seriesAxis>
+  <cs:seriesLine>
+    <cs:lnRef idx="0"/>
+    <cs:fillRef idx="0"/>
+    <cs:effectRef idx="0"/>
+    <cs:fontRef idx="minor">
+      <a:schemeClr val="tx1"/>
+    </cs:fontRef>
+    <cs:spPr>
+      <a:ln w="9525" cap="flat" cmpd="sng" algn="ctr">
+        <a:solidFill>
+          <a:schemeClr val="tx1">
+            <a:lumMod val="35000"/>
+            <a:lumOff val="65000"/>
+          </a:schemeClr>
+        </a:solidFill>
+        <a:round/>
+      </a:ln>
+    </cs:spPr>
+  </cs:seriesLine>
+  <cs:title>
+    <cs:lnRef idx="0"/>
+    <cs:fillRef idx="0"/>
+    <cs:effectRef idx="0"/>
+    <cs:fontRef idx="minor">
+      <a:schemeClr val="tx1">
+        <a:lumMod val="65000"/>
+        <a:lumOff val="35000"/>
+      </a:schemeClr>
+    </cs:fontRef>
+    <cs:defRPr sz="1400" b="0" kern="1200" spc="0" baseline="0"/>
+  </cs:title>
+  <cs:trendline>
+    <cs:lnRef idx="0">
+      <cs:styleClr val="auto"/>
+    </cs:lnRef>
+    <cs:fillRef idx="0"/>
+    <cs:effectRef idx="0"/>
+    <cs:fontRef idx="minor">
+      <a:schemeClr val="tx1"/>
+    </cs:fontRef>
+    <cs:spPr>
+      <a:ln w="19050" cap="rnd">
+        <a:solidFill>
+          <a:schemeClr val="phClr"/>
+        </a:solidFill>
+        <a:prstDash val="sysDot"/>
+      </a:ln>
+    </cs:spPr>
+  </cs:trendline>
+  <cs:trendlineLabel>
+    <cs:lnRef idx="0"/>
+    <cs:fillRef idx="0"/>
+    <cs:effectRef idx="0"/>
+    <cs:fontRef idx="minor">
+      <a:schemeClr val="tx1">
+        <a:lumMod val="65000"/>
+        <a:lumOff val="35000"/>
+      </a:schemeClr>
+    </cs:fontRef>
+    <cs:defRPr sz="900" kern="1200"/>
+  </cs:trendlineLabel>
+  <cs:upBar>
+    <cs:lnRef idx="0"/>
+    <cs:fillRef idx="0"/>
+    <cs:effectRef idx="0"/>
+    <cs:fontRef idx="minor">
+      <a:schemeClr val="dk1"/>
+    </cs:fontRef>
+    <cs:spPr>
+      <a:solidFill>
+        <a:schemeClr val="lt1"/>
+      </a:solidFill>
+      <a:ln w="9525">
+        <a:solidFill>
+          <a:schemeClr val="tx1">
+            <a:lumMod val="15000"/>
+            <a:lumOff val="85000"/>
+          </a:schemeClr>
+        </a:solidFill>
+      </a:ln>
+    </cs:spPr>
+  </cs:upBar>
+  <cs:valueAxis>
+    <cs:lnRef idx="0"/>
+    <cs:fillRef idx="0"/>
+    <cs:effectRef idx="0"/>
+    <cs:fontRef idx="minor">
+      <a:schemeClr val="tx1">
+        <a:lumMod val="65000"/>
+        <a:lumOff val="35000"/>
+      </a:schemeClr>
+    </cs:fontRef>
+    <cs:defRPr sz="900" kern="1200"/>
+  </cs:valueAxis>
+  <cs:wall>
+    <cs:lnRef idx="0"/>
+    <cs:fillRef idx="0"/>
+    <cs:effectRef idx="0"/>
+    <cs:fontRef idx="minor">
+      <a:schemeClr val="tx1"/>
+    </cs:fontRef>
+    <cs:spPr>
+      <a:noFill/>
+      <a:ln>
+        <a:noFill/>
+      </a:ln>
+    </cs:spPr>
+  </cs:wall>
+</cs:chartStyle>
+</file>
+
+<file path=word/charts/style2.xml><?xml version="1.0" encoding="utf-8"?>
+<cs:chartStyle xmlns:cs="http://schemas.microsoft.com/office/drawing/2012/chartStyle" xmlns:a="http://schemas.openxmlformats.org/drawingml/2006/main" id="227">
+  <cs:axisTitle>
+    <cs:lnRef idx="0"/>
+    <cs:fillRef idx="0"/>
+    <cs:effectRef idx="0"/>
+    <cs:fontRef idx="minor">
+      <a:schemeClr val="tx1">
+        <a:lumMod val="65000"/>
+        <a:lumOff val="35000"/>
+      </a:schemeClr>
+    </cs:fontRef>
+    <cs:defRPr sz="1000" kern="1200"/>
+  </cs:axisTitle>
+  <cs:categoryAxis>
+    <cs:lnRef idx="0"/>
+    <cs:fillRef idx="0"/>
+    <cs:effectRef idx="0"/>
+    <cs:fontRef idx="minor">
+      <a:schemeClr val="tx1">
+        <a:lumMod val="65000"/>
+        <a:lumOff val="35000"/>
+      </a:schemeClr>
+    </cs:fontRef>
+    <cs:spPr>
+      <a:ln w="9525" cap="flat" cmpd="sng" algn="ctr">
+        <a:solidFill>
+          <a:schemeClr val="tx1">
+            <a:lumMod val="15000"/>
+            <a:lumOff val="85000"/>
+          </a:schemeClr>
+        </a:solidFill>
+        <a:round/>
+      </a:ln>
+    </cs:spPr>
+    <cs:defRPr sz="900" kern="1200"/>
+  </cs:categoryAxis>
+  <cs:chartArea mods="allowNoFillOverride allowNoLineOverride">
+    <cs:lnRef idx="0"/>
+    <cs:fillRef idx="0"/>
+    <cs:effectRef idx="0"/>
+    <cs:fontRef idx="minor">
+      <a:schemeClr val="tx1"/>
+    </cs:fontRef>
+    <cs:spPr>
+      <a:solidFill>
+        <a:schemeClr val="bg1"/>
+      </a:solidFill>
+      <a:ln w="9525" cap="flat" cmpd="sng" algn="ctr">
+        <a:solidFill>
+          <a:schemeClr val="tx1">
+            <a:lumMod val="15000"/>
+            <a:lumOff val="85000"/>
+          </a:schemeClr>
+        </a:solidFill>
+        <a:round/>
+      </a:ln>
+    </cs:spPr>
+    <cs:defRPr sz="1000" kern="1200"/>
+  </cs:chartArea>
+  <cs:dataLabel>
+    <cs:lnRef idx="0"/>
+    <cs:fillRef idx="0"/>
+    <cs:effectRef idx="0"/>
+    <cs:fontRef idx="minor">
+      <a:schemeClr val="tx1">
+        <a:lumMod val="75000"/>
+        <a:lumOff val="25000"/>
+      </a:schemeClr>
+    </cs:fontRef>
+    <cs:defRPr sz="900" kern="1200"/>
+  </cs:dataLabel>
+  <cs:dataLabelCallout>
+    <cs:lnRef idx="0"/>
+    <cs:fillRef idx="0"/>
+    <cs:effectRef idx="0"/>
+    <cs:fontRef idx="minor">
+      <a:schemeClr val="dk1">
+        <a:lumMod val="65000"/>
+        <a:lumOff val="35000"/>
+      </a:schemeClr>
+    </cs:fontRef>
+    <cs:spPr>
+      <a:solidFill>
+        <a:schemeClr val="lt1"/>
+      </a:solidFill>
+      <a:ln>
+        <a:solidFill>
+          <a:schemeClr val="dk1">
+            <a:lumMod val="25000"/>
+            <a:lumOff val="75000"/>
+          </a:schemeClr>
+        </a:solidFill>
+      </a:ln>
+    </cs:spPr>
+    <cs:defRPr sz="900" kern="1200"/>
+    <cs:bodyPr rot="0" spcFirstLastPara="1" vertOverflow="clip" horzOverflow="clip" vert="horz" wrap="square" lIns="36576" tIns="18288" rIns="36576" bIns="18288" anchor="ctr" anchorCtr="1">
+      <a:spAutoFit/>
+    </cs:bodyPr>
+  </cs:dataLabelCallout>
+  <cs:dataPoint>
+    <cs:lnRef idx="0"/>
+    <cs:fillRef idx="1">
+      <cs:styleClr val="auto"/>
+    </cs:fillRef>
+    <cs:effectRef idx="0"/>
+    <cs:fontRef idx="minor">
+      <a:schemeClr val="tx1"/>
+    </cs:fontRef>
+    <cs:spPr>
+      <a:solidFill>
+        <a:schemeClr val="phClr"/>
+      </a:solidFill>
+    </cs:spPr>
+  </cs:dataPoint>
+  <cs:dataPoint3D>
+    <cs:lnRef idx="0"/>
+    <cs:fillRef idx="1">
+      <cs:styleClr val="auto"/>
+    </cs:fillRef>
+    <cs:effectRef idx="0"/>
+    <cs:fontRef idx="minor">
+      <a:schemeClr val="tx1"/>
+    </cs:fontRef>
+    <cs:spPr>
+      <a:solidFill>
+        <a:schemeClr val="phClr"/>
+      </a:solidFill>
+    </cs:spPr>
+  </cs:dataPoint3D>
+  <cs:dataPointLine>
+    <cs:lnRef idx="0">
+      <cs:styleClr val="auto"/>
+    </cs:lnRef>
+    <cs:fillRef idx="1"/>
+    <cs:effectRef idx="0"/>
+    <cs:fontRef idx="minor">
+      <a:schemeClr val="tx1"/>
+    </cs:fontRef>
+    <cs:spPr>
+      <a:ln w="28575" cap="rnd">
+        <a:solidFill>
+          <a:schemeClr val="phClr"/>
+        </a:solidFill>
+        <a:round/>
+      </a:ln>
+    </cs:spPr>
+  </cs:dataPointLine>
+  <cs:dataPointMarker>
+    <cs:lnRef idx="0">
+      <cs:styleClr val="auto"/>
+    </cs:lnRef>
+    <cs:fillRef idx="1">
+      <cs:styleClr val="auto"/>
+    </cs:fillRef>
+    <cs:effectRef idx="0"/>
+    <cs:fontRef idx="minor">
+      <a:schemeClr val="tx1"/>
+    </cs:fontRef>
+    <cs:spPr>
+      <a:solidFill>
+        <a:schemeClr val="phClr"/>
+      </a:solidFill>
+      <a:ln w="9525">
+        <a:solidFill>
+          <a:schemeClr val="phClr"/>
+        </a:solidFill>
+      </a:ln>
+    </cs:spPr>
+  </cs:dataPointMarker>
+  <cs:dataPointMarkerLayout symbol="circle" size="5"/>
+  <cs:dataPointWireframe>
+    <cs:lnRef idx="0">
+      <cs:styleClr val="auto"/>
+    </cs:lnRef>
+    <cs:fillRef idx="1"/>
+    <cs:effectRef idx="0"/>
+    <cs:fontRef idx="minor">
+      <a:schemeClr val="tx1"/>
+    </cs:fontRef>
+    <cs:spPr>
+      <a:ln w="9525" cap="rnd">
+        <a:solidFill>
+          <a:schemeClr val="phClr"/>
+        </a:solidFill>
+        <a:round/>
+      </a:ln>
+    </cs:spPr>
+  </cs:dataPointWireframe>
+  <cs:dataTable>
+    <cs:lnRef idx="0"/>
+    <cs:fillRef idx="0"/>
+    <cs:effectRef idx="0"/>
+    <cs:fontRef idx="minor">
+      <a:schemeClr val="tx1">
+        <a:lumMod val="65000"/>
+        <a:lumOff val="35000"/>
+      </a:schemeClr>
+    </cs:fontRef>
+    <cs:spPr>
+      <a:noFill/>
+      <a:ln w="9525" cap="flat" cmpd="sng" algn="ctr">
+        <a:solidFill>
+          <a:schemeClr val="tx1">
+            <a:lumMod val="15000"/>
+            <a:lumOff val="85000"/>
+          </a:schemeClr>
+        </a:solidFill>
+        <a:round/>
+      </a:ln>
+    </cs:spPr>
+    <cs:defRPr sz="900" kern="1200"/>
+  </cs:dataTable>
+  <cs:downBar>
+    <cs:lnRef idx="0"/>
+    <cs:fillRef idx="0"/>
+    <cs:effectRef idx="0"/>
+    <cs:fontRef idx="minor">
+      <a:schemeClr val="dk1"/>
+    </cs:fontRef>
+    <cs:spPr>
+      <a:solidFill>
+        <a:schemeClr val="dk1">
+          <a:lumMod val="65000"/>
+          <a:lumOff val="35000"/>
+        </a:schemeClr>
+      </a:solidFill>
+      <a:ln w="9525">
+        <a:solidFill>
+          <a:schemeClr val="tx1">
+            <a:lumMod val="65000"/>
+            <a:lumOff val="35000"/>
+          </a:schemeClr>
+        </a:solidFill>
+      </a:ln>
+    </cs:spPr>
+  </cs:downBar>
+  <cs:dropLine>
+    <cs:lnRef idx="0"/>
+    <cs:fillRef idx="0"/>
+    <cs:effectRef idx="0"/>
+    <cs:fontRef idx="minor">
+      <a:schemeClr val="tx1"/>
+    </cs:fontRef>
+    <cs:spPr>
+      <a:ln w="9525" cap="flat" cmpd="sng" algn="ctr">
+        <a:solidFill>
+          <a:schemeClr val="tx1">
+            <a:lumMod val="35000"/>
+            <a:lumOff val="65000"/>
+          </a:schemeClr>
+        </a:solidFill>
+        <a:round/>
+      </a:ln>
+    </cs:spPr>
+  </cs:dropLine>
+  <cs:errorBar>
+    <cs:lnRef idx="0"/>
+    <cs:fillRef idx="0"/>
+    <cs:effectRef idx="0"/>
+    <cs:fontRef idx="minor">
+      <a:schemeClr val="tx1"/>
+    </cs:fontRef>
+    <cs:spPr>
+      <a:ln w="9525" cap="flat" cmpd="sng" algn="ctr">
+        <a:solidFill>
+          <a:schemeClr val="tx1">
+            <a:lumMod val="65000"/>
+            <a:lumOff val="35000"/>
+          </a:schemeClr>
+        </a:solidFill>
+        <a:round/>
+      </a:ln>
+    </cs:spPr>
+  </cs:errorBar>
+  <cs:floor>
+    <cs:lnRef idx="0"/>
+    <cs:fillRef idx="0"/>
+    <cs:effectRef idx="0"/>
+    <cs:fontRef idx="minor">
+      <a:schemeClr val="tx1"/>
+    </cs:fontRef>
+    <cs:spPr>
+      <a:noFill/>
+      <a:ln>
+        <a:noFill/>
+      </a:ln>
+    </cs:spPr>
+  </cs:floor>
+  <cs:gridlineMajor>
+    <cs:lnRef idx="0"/>
+    <cs:fillRef idx="0"/>
+    <cs:effectRef idx="0"/>
+    <cs:fontRef idx="minor">
+      <a:schemeClr val="tx1"/>
+    </cs:fontRef>
+    <cs:spPr>
+      <a:ln w="9525" cap="flat" cmpd="sng" algn="ctr">
+        <a:solidFill>
+          <a:schemeClr val="tx1">
+            <a:lumMod val="15000"/>
+            <a:lumOff val="85000"/>
+          </a:schemeClr>
+        </a:solidFill>
+        <a:round/>
+      </a:ln>
+    </cs:spPr>
+  </cs:gridlineMajor>
+  <cs:gridlineMinor>
+    <cs:lnRef idx="0"/>
+    <cs:fillRef idx="0"/>
+    <cs:effectRef idx="0"/>
+    <cs:fontRef idx="minor">
+      <a:schemeClr val="tx1"/>
+    </cs:fontRef>
+    <cs:spPr>
+      <a:ln w="9525" cap="flat" cmpd="sng" algn="ctr">
+        <a:solidFill>
+          <a:schemeClr val="tx1">
+            <a:lumMod val="5000"/>
+            <a:lumOff val="95000"/>
+          </a:schemeClr>
+        </a:solidFill>
+        <a:round/>
+      </a:ln>
+    </cs:spPr>
+  </cs:gridlineMinor>
+  <cs:hiLoLine>
+    <cs:lnRef idx="0"/>
+    <cs:fillRef idx="0"/>
+    <cs:effectRef idx="0"/>
+    <cs:fontRef idx="minor">
+      <a:schemeClr val="tx1"/>
+    </cs:fontRef>
+    <cs:spPr>
+      <a:ln w="9525" cap="flat" cmpd="sng" algn="ctr">
+        <a:solidFill>
+          <a:schemeClr val="tx1">
+            <a:lumMod val="75000"/>
+            <a:lumOff val="25000"/>
+          </a:schemeClr>
+        </a:solidFill>
+        <a:round/>
+      </a:ln>
+    </cs:spPr>
+  </cs:hiLoLine>
+  <cs:leaderLine>
+    <cs:lnRef idx="0"/>
+    <cs:fillRef idx="0"/>
+    <cs:effectRef idx="0"/>
+    <cs:fontRef idx="minor">
+      <a:schemeClr val="tx1"/>
+    </cs:fontRef>
+    <cs:spPr>
+      <a:ln w="9525" cap="flat" cmpd="sng" algn="ctr">
+        <a:solidFill>
+          <a:schemeClr val="tx1">
+            <a:lumMod val="35000"/>
+            <a:lumOff val="65000"/>
+          </a:schemeClr>
+        </a:solidFill>
+        <a:round/>
+      </a:ln>
+    </cs:spPr>
+  </cs:leaderLine>
+  <cs:legend>
+    <cs:lnRef idx="0"/>
+    <cs:fillRef idx="0"/>
+    <cs:effectRef idx="0"/>
+    <cs:fontRef idx="minor">
+      <a:schemeClr val="tx1">
+        <a:lumMod val="65000"/>
+        <a:lumOff val="35000"/>
+      </a:schemeClr>
+    </cs:fontRef>
+    <cs:defRPr sz="900" kern="1200"/>
+  </cs:legend>
+  <cs:plotArea mods="allowNoFillOverride allowNoLineOverride">
+    <cs:lnRef idx="0"/>
+    <cs:fillRef idx="0"/>
+    <cs:effectRef idx="0"/>
+    <cs:fontRef idx="minor">
+      <a:schemeClr val="tx1"/>
+    </cs:fontRef>
+  </cs:plotArea>
+  <cs:plotArea3D mods="allowNoFillOverride allowNoLineOverride">
+    <cs:lnRef idx="0"/>
+    <cs:fillRef idx="0"/>
+    <cs:effectRef idx="0"/>
+    <cs:fontRef idx="minor">
+      <a:schemeClr val="tx1"/>
+    </cs:fontRef>
+  </cs:plotArea3D>
+  <cs:seriesAxis>
+    <cs:lnRef idx="0"/>
+    <cs:fillRef idx="0"/>
+    <cs:effectRef idx="0"/>
+    <cs:fontRef idx="minor">
+      <a:schemeClr val="tx1">
+        <a:lumMod val="65000"/>
+        <a:lumOff val="35000"/>
+      </a:schemeClr>
+    </cs:fontRef>
+    <cs:defRPr sz="900" kern="1200"/>
+  </cs:seriesAxis>
+  <cs:seriesLine>
+    <cs:lnRef idx="0"/>
+    <cs:fillRef idx="0"/>
+    <cs:effectRef idx="0"/>
+    <cs:fontRef idx="minor">
+      <a:schemeClr val="tx1"/>
+    </cs:fontRef>
+    <cs:spPr>
+      <a:ln w="9525" cap="flat" cmpd="sng" algn="ctr">
+        <a:solidFill>
+          <a:schemeClr val="tx1">
+            <a:lumMod val="35000"/>
+            <a:lumOff val="65000"/>
+          </a:schemeClr>
+        </a:solidFill>
+        <a:round/>
+      </a:ln>
+    </cs:spPr>
+  </cs:seriesLine>
+  <cs:title>
+    <cs:lnRef idx="0"/>
+    <cs:fillRef idx="0"/>
+    <cs:effectRef idx="0"/>
+    <cs:fontRef idx="minor">
+      <a:schemeClr val="tx1">
+        <a:lumMod val="65000"/>
+        <a:lumOff val="35000"/>
+      </a:schemeClr>
+    </cs:fontRef>
+    <cs:defRPr sz="1400" b="0" kern="1200" spc="0" baseline="0"/>
+  </cs:title>
+  <cs:trendline>
+    <cs:lnRef idx="0">
+      <cs:styleClr val="auto"/>
+    </cs:lnRef>
+    <cs:fillRef idx="0"/>
+    <cs:effectRef idx="0"/>
+    <cs:fontRef idx="minor">
+      <a:schemeClr val="tx1"/>
+    </cs:fontRef>
+    <cs:spPr>
+      <a:ln w="19050" cap="rnd">
+        <a:solidFill>
+          <a:schemeClr val="phClr"/>
+        </a:solidFill>
+        <a:prstDash val="sysDot"/>
+      </a:ln>
+    </cs:spPr>
+  </cs:trendline>
+  <cs:trendlineLabel>
+    <cs:lnRef idx="0"/>
+    <cs:fillRef idx="0"/>
+    <cs:effectRef idx="0"/>
+    <cs:fontRef idx="minor">
+      <a:schemeClr val="tx1">
+        <a:lumMod val="65000"/>
+        <a:lumOff val="35000"/>
+      </a:schemeClr>
+    </cs:fontRef>
+    <cs:defRPr sz="900" kern="1200"/>
+  </cs:trendlineLabel>
+  <cs:upBar>
+    <cs:lnRef idx="0"/>
+    <cs:fillRef idx="0"/>
+    <cs:effectRef idx="0"/>
+    <cs:fontRef idx="minor">
+      <a:schemeClr val="dk1"/>
+    </cs:fontRef>
+    <cs:spPr>
+      <a:solidFill>
+        <a:schemeClr val="lt1"/>
+      </a:solidFill>
+      <a:ln w="9525">
+        <a:solidFill>
+          <a:schemeClr val="tx1">
+            <a:lumMod val="15000"/>
+            <a:lumOff val="85000"/>
+          </a:schemeClr>
+        </a:solidFill>
+      </a:ln>
+    </cs:spPr>
+  </cs:upBar>
+  <cs:valueAxis>
+    <cs:lnRef idx="0"/>
+    <cs:fillRef idx="0"/>
+    <cs:effectRef idx="0"/>
+    <cs:fontRef idx="minor">
+      <a:schemeClr val="tx1">
+        <a:lumMod val="65000"/>
+        <a:lumOff val="35000"/>
+      </a:schemeClr>
+    </cs:fontRef>
+    <cs:defRPr sz="900" kern="1200"/>
+  </cs:valueAxis>
+  <cs:wall>
+    <cs:lnRef idx="0"/>
+    <cs:fillRef idx="0"/>
+    <cs:effectRef idx="0"/>
+    <cs:fontRef idx="minor">
+      <a:schemeClr val="tx1"/>
+    </cs:fontRef>
+    <cs:spPr>
+      <a:noFill/>
+      <a:ln>
+        <a:noFill/>
+      </a:ln>
+    </cs:spPr>
+  </cs:wall>
+</cs:chartStyle>
 </file>
 
 <file path=word/theme/theme1.xml><?xml version="1.0" encoding="utf-8"?>

</xml_diff>